<commit_message>
Chore: update CV docs
</commit_message>
<xml_diff>
--- a/static/files/DhruvaKumar_CV.docx
+++ b/static/files/DhruvaKumar_CV.docx
@@ -1,11 +1,14 @@
 
 <file path=word/document.xml><?xml version="1.0" encoding="utf-8"?>
-<w:document xmlns:wpc="http://schemas.microsoft.com/office/word/2010/wordprocessingCanvas" xmlns:mc="http://schemas.openxmlformats.org/markup-compatibility/2006" xmlns:o="urn:schemas-microsoft-com:office:office" xmlns:r="http://schemas.openxmlformats.org/officeDocument/2006/relationships" xmlns:m="http://schemas.openxmlformats.org/officeDocument/2006/math" xmlns:v="urn:schemas-microsoft-com:vml" xmlns:wp14="http://schemas.microsoft.com/office/word/2010/wordprocessingDrawing" xmlns:wp="http://schemas.openxmlformats.org/drawingml/2006/wordprocessingDrawing" xmlns:w10="urn:schemas-microsoft-com:office:word" xmlns:w="http://schemas.openxmlformats.org/wordprocessingml/2006/main" xmlns:w14="http://schemas.microsoft.com/office/word/2010/wordml" xmlns:w15="http://schemas.microsoft.com/office/word/2012/wordml" xmlns:wpg="http://schemas.microsoft.com/office/word/2010/wordprocessingGroup" xmlns:wpi="http://schemas.microsoft.com/office/word/2010/wordprocessingInk" xmlns:wne="http://schemas.microsoft.com/office/word/2006/wordml" xmlns:wps="http://schemas.microsoft.com/office/word/2010/wordprocessingShape" mc:Ignorable="w14 w15 wp14">
+<w:document xmlns:wpc="http://schemas.microsoft.com/office/word/2010/wordprocessingCanvas" xmlns:cx="http://schemas.microsoft.com/office/drawing/2014/chartex" xmlns:cx1="http://schemas.microsoft.com/office/drawing/2015/9/8/chartex" xmlns:cx2="http://schemas.microsoft.com/office/drawing/2015/10/21/chartex" xmlns:cx3="http://schemas.microsoft.com/office/drawing/2016/5/9/chartex" xmlns:cx4="http://schemas.microsoft.com/office/drawing/2016/5/10/chartex" xmlns:cx5="http://schemas.microsoft.com/office/drawing/2016/5/11/chartex" xmlns:cx6="http://schemas.microsoft.com/office/drawing/2016/5/12/chartex" xmlns:cx7="http://schemas.microsoft.com/office/drawing/2016/5/13/chartex" xmlns:cx8="http://schemas.microsoft.com/office/drawing/2016/5/14/chartex" xmlns:mc="http://schemas.openxmlformats.org/markup-compatibility/2006" xmlns:aink="http://schemas.microsoft.com/office/drawing/2016/ink" xmlns:am3d="http://schemas.microsoft.com/office/drawing/2017/model3d" xmlns:o="urn:schemas-microsoft-com:office:office" xmlns:oel="http://schemas.microsoft.com/office/2019/extlst" xmlns:r="http://schemas.openxmlformats.org/officeDocument/2006/relationships" xmlns:m="http://schemas.openxmlformats.org/officeDocument/2006/math" xmlns:v="urn:schemas-microsoft-com:vml" xmlns:wp14="http://schemas.microsoft.com/office/word/2010/wordprocessingDrawing" xmlns:wp="http://schemas.openxmlformats.org/drawingml/2006/wordprocessingDrawing" xmlns:w10="urn:schemas-microsoft-com:office:word" xmlns:w="http://schemas.openxmlformats.org/wordprocessingml/2006/main" xmlns:w14="http://schemas.microsoft.com/office/word/2010/wordml" xmlns:w15="http://schemas.microsoft.com/office/word/2012/wordml" xmlns:w16cex="http://schemas.microsoft.com/office/word/2018/wordml/cex" xmlns:w16cid="http://schemas.microsoft.com/office/word/2016/wordml/cid" xmlns:w16="http://schemas.microsoft.com/office/word/2018/wordml" xmlns:w16du="http://schemas.microsoft.com/office/word/2023/wordml/word16du" xmlns:w16sdtdh="http://schemas.microsoft.com/office/word/2020/wordml/sdtdatahash" xmlns:w16se="http://schemas.microsoft.com/office/word/2015/wordml/symex" xmlns:wpg="http://schemas.microsoft.com/office/word/2010/wordprocessingGroup" xmlns:wpi="http://schemas.microsoft.com/office/word/2010/wordprocessingInk" xmlns:wne="http://schemas.microsoft.com/office/word/2006/wordml" xmlns:wps="http://schemas.microsoft.com/office/word/2010/wordprocessingShape" mc:Ignorable="w14 w15 w16se w16cid w16 w16cex w16sdtdh wp14">
   <w:body>
     <w:p>
       <w:r>
+        <w:rPr>
+          <w:noProof/>
+        </w:rPr>
         <w:drawing>
-          <wp:anchor distT="0" distB="100000" distL="0" distR="200000" simplePos="0" allowOverlap="1" behindDoc="0" locked="0" layoutInCell="1" relativeHeight="971550">
+          <wp:anchor distT="0" distB="100000" distL="0" distR="200000" simplePos="0" relativeHeight="971550" behindDoc="0" locked="0" layoutInCell="1" allowOverlap="1">
             <wp:simplePos x="0" y="0"/>
             <wp:positionH relativeFrom="page">
               <wp:posOffset>450000</wp:posOffset>
@@ -14,9 +17,9 @@
               <wp:posOffset>450000</wp:posOffset>
             </wp:positionV>
             <wp:extent cx="809625" cy="971550"/>
-            <wp:effectExtent b="0" l="0" r="0" t="0"/>
+            <wp:effectExtent l="0" t="0" r="0" b="0"/>
             <wp:wrapSquare wrapText="right" distB="100000" distR="200000"/>
-            <wp:docPr id="0" name="" descr=""/>
+            <wp:docPr id="1880602546" name="Picture 1880602546"/>
             <wp:cNvGraphicFramePr>
               <a:graphicFrameLocks xmlns:a="http://schemas.openxmlformats.org/drawingml/2006/main" noChangeAspect="1"/>
             </wp:cNvGraphicFramePr>
@@ -24,13 +27,13 @@
               <a:graphicData uri="http://schemas.openxmlformats.org/drawingml/2006/picture">
                 <pic:pic xmlns:pic="http://schemas.openxmlformats.org/drawingml/2006/picture">
                   <pic:nvPicPr>
-                    <pic:cNvPr id="0" name="" desc=""/>
+                    <pic:cNvPr id="0" name=""/>
                     <pic:cNvPicPr>
                       <a:picLocks noChangeAspect="1" noChangeArrowheads="1"/>
                     </pic:cNvPicPr>
                   </pic:nvPicPr>
                   <pic:blipFill>
-                    <a:blip r:embed="rId7" cstate="none"/>
+                    <a:blip r:embed="rId7"/>
                     <a:srcRect/>
                     <a:stretch>
                       <a:fillRect/>
@@ -38,8 +41,8 @@
                   </pic:blipFill>
                   <pic:spPr bwMode="auto">
                     <a:xfrm>
+                      <a:off x="0" y="0"/>
                       <a:ext cx="809625" cy="971550"/>
-                      <a:off x="0" y="0"/>
                     </a:xfrm>
                     <a:prstGeom prst="rect">
                       <a:avLst/>
@@ -54,30 +57,51 @@
     </w:p>
     <w:p>
       <w:pPr>
-        <w:spacing w:before="96.99999999999997" w:after="96.99999999999997"/>
+        <w:pStyle w:val="ReziName"/>
+        <w:spacing w:before="96" w:after="96"/>
         <w:jc w:val="left"/>
-        <w:pStyle w:val="ReziName"/>
-      </w:pPr>
+      </w:pPr>
+      <w:proofErr w:type="spellStart"/>
       <w:r>
         <w:rPr>
           <w:sz w:val="33"/>
           <w:szCs w:val="33"/>
         </w:rPr>
-        <w:t xml:space="preserve">Dhruvakumar Jonnagaddala</w:t>
-      </w:r>
-    </w:p>
-    <w:p>
-      <w:pPr>
+        <w:t>Dhruvakumar</w:t>
+      </w:r>
+      <w:proofErr w:type="spellEnd"/>
+      <w:r>
+        <w:rPr>
+          <w:sz w:val="33"/>
+          <w:szCs w:val="33"/>
+        </w:rPr>
+        <w:t xml:space="preserve"> </w:t>
+      </w:r>
+      <w:proofErr w:type="spellStart"/>
+      <w:r>
+        <w:rPr>
+          <w:sz w:val="33"/>
+          <w:szCs w:val="33"/>
+        </w:rPr>
+        <w:t>Jonnagaddala</w:t>
+      </w:r>
+      <w:proofErr w:type="spellEnd"/>
+    </w:p>
+    <w:p>
+      <w:pPr>
+        <w:pStyle w:val="ReziContact"/>
         <w:spacing w:after="320"/>
         <w:jc w:val="left"/>
-        <w:pStyle w:val="ReziContact"/>
-      </w:pPr>
-      <w:r>
+      </w:pPr>
+      <w:r>
+        <w:rPr>
+          <w:noProof/>
+        </w:rPr>
         <w:drawing>
           <wp:inline distT="0" distB="0" distL="0" distR="0">
             <wp:extent cx="104775" cy="104775"/>
-            <wp:effectExtent b="0" l="0" r="0" t="0"/>
-            <wp:docPr id="0" name="" descr=""/>
+            <wp:effectExtent l="0" t="0" r="0" b="0"/>
+            <wp:docPr id="1348310546" name="Picture 1348310546"/>
             <wp:cNvGraphicFramePr>
               <a:graphicFrameLocks xmlns:a="http://schemas.openxmlformats.org/drawingml/2006/main" noChangeAspect="1"/>
             </wp:cNvGraphicFramePr>
@@ -85,13 +109,13 @@
               <a:graphicData uri="http://schemas.openxmlformats.org/drawingml/2006/picture">
                 <pic:pic xmlns:pic="http://schemas.openxmlformats.org/drawingml/2006/picture">
                   <pic:nvPicPr>
-                    <pic:cNvPr id="0" name="" desc=""/>
+                    <pic:cNvPr id="0" name=""/>
                     <pic:cNvPicPr>
                       <a:picLocks noChangeAspect="1" noChangeArrowheads="1"/>
                     </pic:cNvPicPr>
                   </pic:nvPicPr>
                   <pic:blipFill>
-                    <a:blip r:embed="rId11" cstate="none"/>
+                    <a:blip r:embed="rId8"/>
                     <a:srcRect/>
                     <a:stretch>
                       <a:fillRect/>
@@ -99,8 +123,8 @@
                   </pic:blipFill>
                   <pic:spPr bwMode="auto">
                     <a:xfrm>
+                      <a:off x="0" y="0"/>
                       <a:ext cx="104775" cy="104775"/>
-                      <a:off x="0" y="0"/>
                     </a:xfrm>
                     <a:prstGeom prst="rect">
                       <a:avLst/>
@@ -117,24 +141,41 @@
           <w:sz w:val="18"/>
           <w:szCs w:val="18"/>
         </w:rPr>
-        <w:t xml:space="preserve">Bracknell, </w:t>
-      </w:r>
-      <w:r>
-        <w:rPr>
-          <w:sz w:val="18"/>
-          <w:szCs w:val="18"/>
-        </w:rPr>
-        <w:t xml:space="preserve">England</w:t>
+        <w:t>B</w:t>
+      </w:r>
+      <w:r>
+        <w:rPr>
+          <w:sz w:val="18"/>
+          <w:szCs w:val="18"/>
+        </w:rPr>
+        <w:t>angalore</w:t>
+      </w:r>
+      <w:r>
+        <w:rPr>
+          <w:sz w:val="18"/>
+          <w:szCs w:val="18"/>
+        </w:rPr>
+        <w:t xml:space="preserve">, </w:t>
+      </w:r>
+      <w:r>
+        <w:rPr>
+          <w:sz w:val="18"/>
+          <w:szCs w:val="18"/>
+        </w:rPr>
+        <w:t>India</w:t>
       </w:r>
       <w:r>
         <w:t xml:space="preserve">  </w:t>
       </w:r>
       <w:r>
+        <w:rPr>
+          <w:noProof/>
+        </w:rPr>
         <w:drawing>
           <wp:inline distT="0" distB="0" distL="0" distR="0">
             <wp:extent cx="104775" cy="104775"/>
-            <wp:effectExtent b="0" l="0" r="0" t="0"/>
-            <wp:docPr id="0" name="" descr=""/>
+            <wp:effectExtent l="0" t="0" r="0" b="0"/>
+            <wp:docPr id="648826000" name="Picture 648826000"/>
             <wp:cNvGraphicFramePr>
               <a:graphicFrameLocks xmlns:a="http://schemas.openxmlformats.org/drawingml/2006/main" noChangeAspect="1"/>
             </wp:cNvGraphicFramePr>
@@ -142,13 +183,13 @@
               <a:graphicData uri="http://schemas.openxmlformats.org/drawingml/2006/picture">
                 <pic:pic xmlns:pic="http://schemas.openxmlformats.org/drawingml/2006/picture">
                   <pic:nvPicPr>
-                    <pic:cNvPr id="0" name="" desc=""/>
+                    <pic:cNvPr id="0" name=""/>
                     <pic:cNvPicPr>
                       <a:picLocks noChangeAspect="1" noChangeArrowheads="1"/>
                     </pic:cNvPicPr>
                   </pic:nvPicPr>
                   <pic:blipFill>
-                    <a:blip r:embed="rId9" cstate="none"/>
+                    <a:blip r:embed="rId9"/>
                     <a:srcRect/>
                     <a:stretch>
                       <a:fillRect/>
@@ -156,8 +197,8 @@
                   </pic:blipFill>
                   <pic:spPr bwMode="auto">
                     <a:xfrm>
+                      <a:off x="0" y="0"/>
                       <a:ext cx="104775" cy="104775"/>
-                      <a:off x="0" y="0"/>
                     </a:xfrm>
                     <a:prstGeom prst="rect">
                       <a:avLst/>
@@ -177,11 +218,14 @@
         <w:t xml:space="preserve">erion225@gmail.com  </w:t>
       </w:r>
       <w:r>
+        <w:rPr>
+          <w:noProof/>
+        </w:rPr>
         <w:drawing>
           <wp:inline distT="0" distB="0" distL="0" distR="0">
             <wp:extent cx="104775" cy="104775"/>
-            <wp:effectExtent b="0" l="0" r="0" t="0"/>
-            <wp:docPr id="0" name="" descr=""/>
+            <wp:effectExtent l="0" t="0" r="0" b="0"/>
+            <wp:docPr id="1005407775" name="Picture 1005407775"/>
             <wp:cNvGraphicFramePr>
               <a:graphicFrameLocks xmlns:a="http://schemas.openxmlformats.org/drawingml/2006/main" noChangeAspect="1"/>
             </wp:cNvGraphicFramePr>
@@ -189,13 +233,13 @@
               <a:graphicData uri="http://schemas.openxmlformats.org/drawingml/2006/picture">
                 <pic:pic xmlns:pic="http://schemas.openxmlformats.org/drawingml/2006/picture">
                   <pic:nvPicPr>
-                    <pic:cNvPr id="0" name="" desc=""/>
+                    <pic:cNvPr id="0" name=""/>
                     <pic:cNvPicPr>
                       <a:picLocks noChangeAspect="1" noChangeArrowheads="1"/>
                     </pic:cNvPicPr>
                   </pic:nvPicPr>
                   <pic:blipFill>
-                    <a:blip r:embed="rId10" cstate="none"/>
+                    <a:blip r:embed="rId10"/>
                     <a:srcRect/>
                     <a:stretch>
                       <a:fillRect/>
@@ -203,8 +247,8 @@
                   </pic:blipFill>
                   <pic:spPr bwMode="auto">
                     <a:xfrm>
+                      <a:off x="0" y="0"/>
                       <a:ext cx="104775" cy="104775"/>
-                      <a:off x="0" y="0"/>
                     </a:xfrm>
                     <a:prstGeom prst="rect">
                       <a:avLst/>
@@ -221,14 +265,24 @@
           <w:sz w:val="18"/>
           <w:szCs w:val="18"/>
         </w:rPr>
-        <w:t xml:space="preserve">07440278065  </w:t>
-      </w:r>
-      <w:r>
+        <w:t>+919880891474</w:t>
+      </w:r>
+      <w:r>
+        <w:rPr>
+          <w:sz w:val="18"/>
+          <w:szCs w:val="18"/>
+        </w:rPr>
+        <w:t xml:space="preserve">  </w:t>
+      </w:r>
+      <w:r>
+        <w:rPr>
+          <w:noProof/>
+        </w:rPr>
         <w:drawing>
           <wp:inline distT="0" distB="0" distL="0" distR="0">
             <wp:extent cx="104775" cy="104775"/>
-            <wp:effectExtent b="0" l="0" r="0" t="0"/>
-            <wp:docPr id="0" name="" descr=""/>
+            <wp:effectExtent l="0" t="0" r="0" b="0"/>
+            <wp:docPr id="1051684203" name="Picture 1051684203"/>
             <wp:cNvGraphicFramePr>
               <a:graphicFrameLocks xmlns:a="http://schemas.openxmlformats.org/drawingml/2006/main" noChangeAspect="1"/>
             </wp:cNvGraphicFramePr>
@@ -236,13 +290,13 @@
               <a:graphicData uri="http://schemas.openxmlformats.org/drawingml/2006/picture">
                 <pic:pic xmlns:pic="http://schemas.openxmlformats.org/drawingml/2006/picture">
                   <pic:nvPicPr>
-                    <pic:cNvPr id="0" name="" desc=""/>
+                    <pic:cNvPr id="0" name=""/>
                     <pic:cNvPicPr>
                       <a:picLocks noChangeAspect="1" noChangeArrowheads="1"/>
                     </pic:cNvPicPr>
                   </pic:nvPicPr>
                   <pic:blipFill>
-                    <a:blip r:embed="rId8" cstate="none"/>
+                    <a:blip r:embed="rId11"/>
                     <a:srcRect/>
                     <a:stretch>
                       <a:fillRect/>
@@ -250,8 +304,8 @@
                   </pic:blipFill>
                   <pic:spPr bwMode="auto">
                     <a:xfrm>
+                      <a:off x="0" y="0"/>
                       <a:ext cx="104775" cy="104775"/>
-                      <a:off x="0" y="0"/>
                     </a:xfrm>
                     <a:prstGeom prst="rect">
                       <a:avLst/>
@@ -273,15 +327,15 @@
     </w:p>
     <w:p>
       <w:pPr>
+        <w:pStyle w:val="ReziHeading"/>
         <w:spacing w:after="50"/>
-        <w:pStyle w:val="ReziHeading"/>
       </w:pPr>
       <w:r>
         <w:rPr>
           <w:sz w:val="23"/>
           <w:szCs w:val="23"/>
         </w:rPr>
-        <w:t xml:space="preserve">SUMMARY</w:t>
+        <w:t>SUMMARY</w:t>
       </w:r>
     </w:p>
     <w:p>
@@ -293,20 +347,117 @@
           <w:sz w:val="18"/>
           <w:szCs w:val="18"/>
         </w:rPr>
-        <w:t xml:space="preserve">DevOps / Cloud Platform Engineer with 11+ years of experience, equipped with a fair knowledge of a repertoire of technologies used by the Waitrose (top retailer of UK), Servana Managed Services(Official Cloudbees Partners for EMEA) &amp; Target (US second largest retailer).</w:t>
-      </w:r>
-    </w:p>
-    <w:p>
-      <w:pPr>
+        <w:t>DevOps / Cloud Platform Engineer with 1</w:t>
+      </w:r>
+      <w:r>
+        <w:rPr>
+          <w:sz w:val="18"/>
+          <w:szCs w:val="18"/>
+        </w:rPr>
+        <w:t>3</w:t>
+      </w:r>
+      <w:r>
+        <w:rPr>
+          <w:sz w:val="18"/>
+          <w:szCs w:val="18"/>
+        </w:rPr>
+        <w:t xml:space="preserve">+ years of experience, equipped with a fair knowledge of a repertoire of technologies used by </w:t>
+      </w:r>
+      <w:proofErr w:type="gramStart"/>
+      <w:r>
+        <w:rPr>
+          <w:sz w:val="18"/>
+          <w:szCs w:val="18"/>
+        </w:rPr>
+        <w:t>the</w:t>
+      </w:r>
+      <w:r>
+        <w:rPr>
+          <w:sz w:val="18"/>
+          <w:szCs w:val="18"/>
+        </w:rPr>
+        <w:t xml:space="preserve"> </w:t>
+      </w:r>
+      <w:r>
+        <w:rPr>
+          <w:sz w:val="18"/>
+          <w:szCs w:val="18"/>
+        </w:rPr>
+        <w:t xml:space="preserve"> </w:t>
+      </w:r>
+      <w:proofErr w:type="spellStart"/>
+      <w:r>
+        <w:rPr>
+          <w:sz w:val="18"/>
+          <w:szCs w:val="18"/>
+        </w:rPr>
+        <w:t>Servana</w:t>
+      </w:r>
+      <w:proofErr w:type="spellEnd"/>
+      <w:proofErr w:type="gramEnd"/>
+      <w:r>
+        <w:rPr>
+          <w:sz w:val="18"/>
+          <w:szCs w:val="18"/>
+        </w:rPr>
+        <w:t xml:space="preserve"> Managed Services(Official </w:t>
+      </w:r>
+      <w:proofErr w:type="spellStart"/>
+      <w:r>
+        <w:rPr>
+          <w:sz w:val="18"/>
+          <w:szCs w:val="18"/>
+        </w:rPr>
+        <w:t>Cloudbees</w:t>
+      </w:r>
+      <w:proofErr w:type="spellEnd"/>
+      <w:r>
+        <w:rPr>
+          <w:sz w:val="18"/>
+          <w:szCs w:val="18"/>
+        </w:rPr>
+        <w:t xml:space="preserve"> Partners for EMEA)</w:t>
+      </w:r>
+      <w:r>
+        <w:rPr>
+          <w:sz w:val="18"/>
+          <w:szCs w:val="18"/>
+        </w:rPr>
+        <w:t>,</w:t>
+      </w:r>
+      <w:r>
+        <w:rPr>
+          <w:sz w:val="18"/>
+          <w:szCs w:val="18"/>
+        </w:rPr>
+        <w:t xml:space="preserve"> </w:t>
+      </w:r>
+      <w:r>
+        <w:rPr>
+          <w:sz w:val="18"/>
+          <w:szCs w:val="18"/>
+        </w:rPr>
+        <w:t>Waitrose (top retailer of UK)</w:t>
+      </w:r>
+      <w:r>
+        <w:rPr>
+          <w:sz w:val="18"/>
+          <w:szCs w:val="18"/>
+        </w:rPr>
+        <w:t xml:space="preserve"> &amp; Target (US second largest retailer).</w:t>
+      </w:r>
+    </w:p>
+    <w:p>
+      <w:pPr>
+        <w:pStyle w:val="ReziHeading"/>
         <w:spacing w:after="50"/>
-        <w:pStyle w:val="ReziHeading"/>
       </w:pPr>
       <w:r>
         <w:rPr>
           <w:sz w:val="23"/>
           <w:szCs w:val="23"/>
         </w:rPr>
-        <w:t xml:space="preserve">EXPERIENCE</w:t>
+        <w:t>EXPERIENCE</w:t>
       </w:r>
     </w:p>
     <w:p>
@@ -314,16 +465,188 @@
         <w:pStyle w:val="ReziPosition"/>
       </w:pPr>
       <w:r>
-        <w:rPr>
-          <w:sz w:val="20"/>
-          <w:szCs w:val="20"/>
-        </w:rPr>
-        <w:t xml:space="preserve">Sr DevOps / Cloud Platform Engineer | Waitrose and Partners | Bracknell, United Kingdom | August 2019 - Present</w:t>
-      </w:r>
-    </w:p>
-    <w:p>
-      <w:pPr>
-        <w:spacing w:after="150"/>
+        <w:t xml:space="preserve">Sr DevOps / Cloud Platform Engineer | </w:t>
+      </w:r>
+      <w:proofErr w:type="spellStart"/>
+      <w:r>
+        <w:t>Servana</w:t>
+      </w:r>
+      <w:proofErr w:type="spellEnd"/>
+      <w:r>
+        <w:t xml:space="preserve"> Managed Services | Bangalore, India | September 2021 – Present</w:t>
+      </w:r>
+    </w:p>
+    <w:p>
+      <w:pPr>
+        <w:pStyle w:val="ReziPosition"/>
+        <w:rPr>
+          <w:b w:val="0"/>
+          <w:sz w:val="18"/>
+          <w:szCs w:val="18"/>
+        </w:rPr>
+      </w:pPr>
+      <w:r>
+        <w:rPr>
+          <w:sz w:val="18"/>
+          <w:szCs w:val="18"/>
+        </w:rPr>
+        <w:t xml:space="preserve">• </w:t>
+      </w:r>
+      <w:r>
+        <w:rPr>
+          <w:b w:val="0"/>
+          <w:sz w:val="18"/>
+          <w:szCs w:val="18"/>
+        </w:rPr>
+        <w:t>Delivered successful projects with a variety of customers in Retail, E-Commerce, Cybersecurity and Fintech to name a few with all the major cloud vendors like Amazon Web Services, Google Cloud and Microsoft Azure meeting demanding deadlines and high standards of craftmanship and cooperation.</w:t>
+      </w:r>
+    </w:p>
+    <w:p>
+      <w:pPr>
+        <w:pStyle w:val="ReziPosition"/>
+        <w:rPr>
+          <w:b w:val="0"/>
+          <w:sz w:val="18"/>
+          <w:szCs w:val="18"/>
+        </w:rPr>
+      </w:pPr>
+      <w:r>
+        <w:rPr>
+          <w:sz w:val="18"/>
+          <w:szCs w:val="18"/>
+        </w:rPr>
+        <w:t xml:space="preserve">• </w:t>
+      </w:r>
+      <w:r>
+        <w:rPr>
+          <w:b w:val="0"/>
+          <w:sz w:val="18"/>
+          <w:szCs w:val="18"/>
+        </w:rPr>
+        <w:t>Helped in building reliable, secure, cost-optimized application platforms that are fully managed using infrastructure-as-code tools and software development pipelines.</w:t>
+      </w:r>
+    </w:p>
+    <w:p>
+      <w:pPr>
+        <w:pStyle w:val="ReziPosition"/>
+        <w:rPr>
+          <w:b w:val="0"/>
+          <w:bCs/>
+          <w:sz w:val="18"/>
+          <w:szCs w:val="18"/>
+        </w:rPr>
+      </w:pPr>
+      <w:r>
+        <w:rPr>
+          <w:sz w:val="18"/>
+          <w:szCs w:val="18"/>
+        </w:rPr>
+        <w:t xml:space="preserve">• </w:t>
+      </w:r>
+      <w:r>
+        <w:rPr>
+          <w:b w:val="0"/>
+          <w:bCs/>
+          <w:sz w:val="18"/>
+          <w:szCs w:val="18"/>
+        </w:rPr>
+        <w:t xml:space="preserve">The platforms </w:t>
+      </w:r>
+      <w:r>
+        <w:rPr>
+          <w:b w:val="0"/>
+          <w:bCs/>
+          <w:sz w:val="18"/>
+          <w:szCs w:val="18"/>
+        </w:rPr>
+        <w:t>were</w:t>
+      </w:r>
+      <w:r>
+        <w:rPr>
+          <w:b w:val="0"/>
+          <w:bCs/>
+          <w:sz w:val="18"/>
+          <w:szCs w:val="18"/>
+        </w:rPr>
+        <w:t xml:space="preserve"> built with automated pipelines, integrated monitoring and alerting, granular security with role-based access at all levels and tested continuously for reliability.</w:t>
+      </w:r>
+    </w:p>
+    <w:p>
+      <w:pPr>
+        <w:pStyle w:val="ReziPosition"/>
+        <w:rPr>
+          <w:b w:val="0"/>
+          <w:bCs/>
+          <w:sz w:val="18"/>
+          <w:szCs w:val="18"/>
+        </w:rPr>
+      </w:pPr>
+      <w:r>
+        <w:rPr>
+          <w:sz w:val="18"/>
+          <w:szCs w:val="18"/>
+        </w:rPr>
+        <w:t xml:space="preserve">• </w:t>
+      </w:r>
+      <w:r>
+        <w:rPr>
+          <w:b w:val="0"/>
+          <w:bCs/>
+          <w:sz w:val="18"/>
+          <w:szCs w:val="18"/>
+        </w:rPr>
+        <w:t>Worked with all kinds of different environments and with over a decade of commercial experience in the software development industry. Improved nonproduction environments to bring in line with production.</w:t>
+      </w:r>
+    </w:p>
+    <w:p>
+      <w:pPr>
+        <w:pStyle w:val="ReziPosition"/>
+        <w:rPr>
+          <w:b w:val="0"/>
+          <w:sz w:val="18"/>
+          <w:szCs w:val="18"/>
+        </w:rPr>
+      </w:pPr>
+      <w:r>
+        <w:rPr>
+          <w:sz w:val="18"/>
+          <w:szCs w:val="18"/>
+        </w:rPr>
+        <w:t xml:space="preserve">• </w:t>
+      </w:r>
+      <w:r>
+        <w:rPr>
+          <w:b w:val="0"/>
+          <w:sz w:val="18"/>
+          <w:szCs w:val="18"/>
+        </w:rPr>
+        <w:t>Improved performance of the pipelines. Builds taking from over 10 minutes were optimized to under three minutes</w:t>
+      </w:r>
+    </w:p>
+    <w:p>
+      <w:pPr>
+        <w:pStyle w:val="ReziPosition"/>
+      </w:pPr>
+    </w:p>
+    <w:p>
+      <w:pPr>
+        <w:pStyle w:val="ReziPosition"/>
+      </w:pPr>
+      <w:r>
+        <w:t xml:space="preserve">Sr DevOps / Cloud Platform Engineer | Waitrose and Partners | Bracknell, United Kingdom | August 2019 </w:t>
+      </w:r>
+      <w:r>
+        <w:t>–</w:t>
+      </w:r>
+      <w:r>
+        <w:t xml:space="preserve"> </w:t>
+      </w:r>
+      <w:r>
+        <w:t>August 2021</w:t>
+      </w:r>
+    </w:p>
+    <w:p>
+      <w:pPr>
         <w:pStyle w:val="ReziBullet"/>
       </w:pPr>
       <w:r>
@@ -331,7 +654,23 @@
           <w:sz w:val="18"/>
           <w:szCs w:val="18"/>
         </w:rPr>
-        <w:t xml:space="preserve">• Led efforts to transition legacy infrastructure to the cloud, built a self service portal for provisioning and de-provisioning of resources, ensuring automation and resilience of the solution.</w:t>
+        <w:t xml:space="preserve">• Led efforts to transition legacy infrastructure to the cloud, built a </w:t>
+      </w:r>
+      <w:proofErr w:type="spellStart"/>
+      <w:r>
+        <w:rPr>
+          <w:sz w:val="18"/>
+          <w:szCs w:val="18"/>
+        </w:rPr>
+        <w:t>self service</w:t>
+      </w:r>
+      <w:proofErr w:type="spellEnd"/>
+      <w:r>
+        <w:rPr>
+          <w:sz w:val="18"/>
+          <w:szCs w:val="18"/>
+        </w:rPr>
+        <w:t xml:space="preserve"> portal for provisioning and de-provisioning of resources, ensuring automation and resilience of the solution.</w:t>
       </w:r>
       <w:r>
         <w:rPr>
@@ -339,7 +678,7 @@
           <w:szCs w:val="18"/>
         </w:rPr>
         <w:br/>
-        <w:t xml:space="preserve">• Managed, provisioned and configured cloud platforms and services as Amazon AWS and Google Cloud Platform for various business units majorly E-commerce.</w:t>
+        <w:t>• Managed, provisioned and configured cloud platforms and services as Amazon AWS and Google Cloud Platform for various business units majorly E-commerce.</w:t>
       </w:r>
       <w:r>
         <w:rPr>
@@ -347,7 +686,7 @@
           <w:szCs w:val="18"/>
         </w:rPr>
         <w:br/>
-        <w:t xml:space="preserve">• Managed day-to-day operations of the AWS environment and other cloud platforms including, but not limited to, deploying and maintaining applications and server infrastructure, user management and access control, Log Aggregation using Elastic Stack(ELK) and performance monitoring.</w:t>
+        <w:t>• Managed day-to-day operations of the AWS environment and other cloud platforms including, but not limited to, deploying and maintaining applications and server infrastructure, user management and access control, Log Aggregation using Elastic Stack(ELK) and performance monitoring.</w:t>
       </w:r>
       <w:r>
         <w:rPr>
@@ -355,7 +694,55 @@
           <w:szCs w:val="18"/>
         </w:rPr>
         <w:br/>
-        <w:t xml:space="preserve">• Instrumented over 150+ micro services and developed automated monitoring and solutions  for Microservices and underlying infrastructure components powered by popular tools(cloud watch, grafana, prometheus, pagerduty - on call integration).</w:t>
+        <w:t xml:space="preserve">• Instrumented over 150+ micro services and developed automated monitoring and solutions  for Microservices and underlying infrastructure components powered by popular tools(cloud watch, </w:t>
+      </w:r>
+      <w:proofErr w:type="spellStart"/>
+      <w:r>
+        <w:rPr>
+          <w:sz w:val="18"/>
+          <w:szCs w:val="18"/>
+        </w:rPr>
+        <w:t>grafana</w:t>
+      </w:r>
+      <w:proofErr w:type="spellEnd"/>
+      <w:r>
+        <w:rPr>
+          <w:sz w:val="18"/>
+          <w:szCs w:val="18"/>
+        </w:rPr>
+        <w:t xml:space="preserve">, </w:t>
+      </w:r>
+      <w:proofErr w:type="spellStart"/>
+      <w:r>
+        <w:rPr>
+          <w:sz w:val="18"/>
+          <w:szCs w:val="18"/>
+        </w:rPr>
+        <w:t>prometheus</w:t>
+      </w:r>
+      <w:proofErr w:type="spellEnd"/>
+      <w:r>
+        <w:rPr>
+          <w:sz w:val="18"/>
+          <w:szCs w:val="18"/>
+        </w:rPr>
+        <w:t xml:space="preserve">, </w:t>
+      </w:r>
+      <w:proofErr w:type="spellStart"/>
+      <w:r>
+        <w:rPr>
+          <w:sz w:val="18"/>
+          <w:szCs w:val="18"/>
+        </w:rPr>
+        <w:t>pagerduty</w:t>
+      </w:r>
+      <w:proofErr w:type="spellEnd"/>
+      <w:r>
+        <w:rPr>
+          <w:sz w:val="18"/>
+          <w:szCs w:val="18"/>
+        </w:rPr>
+        <w:t xml:space="preserve"> - on call integration).</w:t>
       </w:r>
       <w:r>
         <w:rPr>
@@ -363,7 +750,23 @@
           <w:szCs w:val="18"/>
         </w:rPr>
         <w:br/>
-        <w:t xml:space="preserve">• Infrastructure as code - Cloud infrastructure provisioning via Cloudformation and Terraform. Configuration as code - Config management using ansible. Develop and maintain custom ansible modules and plugins.</w:t>
+        <w:t xml:space="preserve">• Infrastructure as code - Cloud infrastructure provisioning via </w:t>
+      </w:r>
+      <w:proofErr w:type="spellStart"/>
+      <w:r>
+        <w:rPr>
+          <w:sz w:val="18"/>
+          <w:szCs w:val="18"/>
+        </w:rPr>
+        <w:t>Cloudformation</w:t>
+      </w:r>
+      <w:proofErr w:type="spellEnd"/>
+      <w:r>
+        <w:rPr>
+          <w:sz w:val="18"/>
+          <w:szCs w:val="18"/>
+        </w:rPr>
+        <w:t xml:space="preserve"> and Terraform. Configuration as code - Config management using ansible. Develop and maintain custom ansible modules and plugins.</w:t>
       </w:r>
       <w:r>
         <w:rPr>
@@ -371,7 +774,7 @@
           <w:szCs w:val="18"/>
         </w:rPr>
         <w:br/>
-        <w:t xml:space="preserve">• Provision and manage highly available Kubernetes clusters. Enable cluster security tools, release management and microservice deployments powered by helm.</w:t>
+        <w:t>• Provision and manage highly available Kubernetes clusters. Enable cluster security tools, release management and microservice deployments powered by helm.</w:t>
       </w:r>
       <w:r>
         <w:rPr>
@@ -379,7 +782,23 @@
           <w:szCs w:val="18"/>
         </w:rPr>
         <w:br/>
-        <w:t xml:space="preserve">• CI/CD - Design, build and maintain continues integration and deployment pipelines(powered by Groovy DSL). Blue/Green/Canary deployments. Building quality checks for the delivery team to apply early to the code pipeline.</w:t>
+        <w:t xml:space="preserve">• CI/CD - Design, build and maintain continues integration and deployment </w:t>
+      </w:r>
+      <w:proofErr w:type="gramStart"/>
+      <w:r>
+        <w:rPr>
+          <w:sz w:val="18"/>
+          <w:szCs w:val="18"/>
+        </w:rPr>
+        <w:t>pipelines(</w:t>
+      </w:r>
+      <w:proofErr w:type="gramEnd"/>
+      <w:r>
+        <w:rPr>
+          <w:sz w:val="18"/>
+          <w:szCs w:val="18"/>
+        </w:rPr>
+        <w:t>powered by Groovy DSL). Blue/Green/Canary deployments. Building quality checks for the delivery team to apply early to the code pipeline.</w:t>
       </w:r>
       <w:r>
         <w:rPr>
@@ -387,7 +806,55 @@
           <w:szCs w:val="18"/>
         </w:rPr>
         <w:br/>
-        <w:t xml:space="preserve">• DevOps tools(Jenkins, Nexus, Sonarqube, Contrast, Keyclock, Elastic Stack, etc., ) installation/life cycle management.</w:t>
+        <w:t xml:space="preserve">• DevOps </w:t>
+      </w:r>
+      <w:proofErr w:type="gramStart"/>
+      <w:r>
+        <w:rPr>
+          <w:sz w:val="18"/>
+          <w:szCs w:val="18"/>
+        </w:rPr>
+        <w:t>tools(</w:t>
+      </w:r>
+      <w:proofErr w:type="gramEnd"/>
+      <w:r>
+        <w:rPr>
+          <w:sz w:val="18"/>
+          <w:szCs w:val="18"/>
+        </w:rPr>
+        <w:t xml:space="preserve">Jenkins, Nexus, </w:t>
+      </w:r>
+      <w:proofErr w:type="spellStart"/>
+      <w:r>
+        <w:rPr>
+          <w:sz w:val="18"/>
+          <w:szCs w:val="18"/>
+        </w:rPr>
+        <w:t>Sonarqube</w:t>
+      </w:r>
+      <w:proofErr w:type="spellEnd"/>
+      <w:r>
+        <w:rPr>
+          <w:sz w:val="18"/>
+          <w:szCs w:val="18"/>
+        </w:rPr>
+        <w:t xml:space="preserve">, Contrast, </w:t>
+      </w:r>
+      <w:proofErr w:type="spellStart"/>
+      <w:r>
+        <w:rPr>
+          <w:sz w:val="18"/>
+          <w:szCs w:val="18"/>
+        </w:rPr>
+        <w:t>Keyclock</w:t>
+      </w:r>
+      <w:proofErr w:type="spellEnd"/>
+      <w:r>
+        <w:rPr>
+          <w:sz w:val="18"/>
+          <w:szCs w:val="18"/>
+        </w:rPr>
+        <w:t>, Elastic Stack, etc., ) installation/life cycle management.</w:t>
       </w:r>
       <w:r>
         <w:rPr>
@@ -395,7 +862,39 @@
           <w:szCs w:val="18"/>
         </w:rPr>
         <w:br/>
-        <w:t xml:space="preserve">• Creating cost optimisation metrics to monitor, optimise the total spend on cloud resources and support cost effective resources.</w:t>
+        <w:t xml:space="preserve">• Creating cost </w:t>
+      </w:r>
+      <w:proofErr w:type="spellStart"/>
+      <w:r>
+        <w:rPr>
+          <w:sz w:val="18"/>
+          <w:szCs w:val="18"/>
+        </w:rPr>
+        <w:t>optimisation</w:t>
+      </w:r>
+      <w:proofErr w:type="spellEnd"/>
+      <w:r>
+        <w:rPr>
+          <w:sz w:val="18"/>
+          <w:szCs w:val="18"/>
+        </w:rPr>
+        <w:t xml:space="preserve"> metrics to monitor, </w:t>
+      </w:r>
+      <w:proofErr w:type="spellStart"/>
+      <w:r>
+        <w:rPr>
+          <w:sz w:val="18"/>
+          <w:szCs w:val="18"/>
+        </w:rPr>
+        <w:t>optimise</w:t>
+      </w:r>
+      <w:proofErr w:type="spellEnd"/>
+      <w:r>
+        <w:rPr>
+          <w:sz w:val="18"/>
+          <w:szCs w:val="18"/>
+        </w:rPr>
+        <w:t xml:space="preserve"> the total spend on cloud resources and support cost effective resources.</w:t>
       </w:r>
       <w:r>
         <w:rPr>
@@ -403,7 +902,7 @@
           <w:szCs w:val="18"/>
         </w:rPr>
         <w:br/>
-        <w:t xml:space="preserve">• Experience with container-based deployments using Docker, working with Docker images and Docker registries.</w:t>
+        <w:t>• Experience with container-based deployments using Docker, working with Docker images and Docker registries.</w:t>
       </w:r>
     </w:p>
     <w:p>
@@ -411,16 +910,31 @@
         <w:pStyle w:val="ReziPosition"/>
       </w:pPr>
       <w:r>
-        <w:rPr>
-          <w:sz w:val="20"/>
-          <w:szCs w:val="20"/>
-        </w:rPr>
-        <w:t xml:space="preserve">DevOps / Cloud Platform Engineer | Servana Managed Services | Bournemouth, United Kingdom | September 2018 - August 2019</w:t>
-      </w:r>
-    </w:p>
-    <w:p>
-      <w:pPr>
-        <w:spacing w:after="150"/>
+        <w:t xml:space="preserve">DevOps / Cloud Platform Engineer | </w:t>
+      </w:r>
+      <w:proofErr w:type="spellStart"/>
+      <w:r>
+        <w:t>Servana</w:t>
+      </w:r>
+      <w:proofErr w:type="spellEnd"/>
+      <w:r>
+        <w:t xml:space="preserve"> Managed Services | </w:t>
+      </w:r>
+      <w:r>
+        <w:t>Bangalore</w:t>
+      </w:r>
+      <w:r>
+        <w:t xml:space="preserve">, </w:t>
+      </w:r>
+      <w:r>
+        <w:t>India</w:t>
+      </w:r>
+      <w:r>
+        <w:t xml:space="preserve"> | September 2018 - August 2019</w:t>
+      </w:r>
+    </w:p>
+    <w:p>
+      <w:pPr>
         <w:pStyle w:val="ReziBullet"/>
       </w:pPr>
       <w:r>
@@ -428,7 +942,7 @@
           <w:sz w:val="18"/>
           <w:szCs w:val="18"/>
         </w:rPr>
-        <w:t xml:space="preserve">• Built end to end procurement and management of popular DevOps tools on Kubernetes hosting within span of 6 months.</w:t>
+        <w:t>• Built end to end procurement and management of popular DevOps tools on Kubernetes hosting within span of 6 months.</w:t>
       </w:r>
       <w:r>
         <w:rPr>
@@ -436,7 +950,7 @@
           <w:szCs w:val="18"/>
         </w:rPr>
         <w:br/>
-        <w:t xml:space="preserve">• 99.99% Managed Services Platform availability for the customers.</w:t>
+        <w:t>• 99.99% Managed Services Platform availability for the customers.</w:t>
       </w:r>
       <w:r>
         <w:rPr>
@@ -444,7 +958,23 @@
           <w:szCs w:val="18"/>
         </w:rPr>
         <w:br/>
-        <w:t xml:space="preserve">• Build and maintain CI/CD for Mobile Applications. Enabled migrations from Bitrise to Jenkins within a month.</w:t>
+        <w:t xml:space="preserve">• Build and maintain CI/CD for Mobile Applications. Enabled migrations from </w:t>
+      </w:r>
+      <w:proofErr w:type="spellStart"/>
+      <w:r>
+        <w:rPr>
+          <w:sz w:val="18"/>
+          <w:szCs w:val="18"/>
+        </w:rPr>
+        <w:t>Bitrise</w:t>
+      </w:r>
+      <w:proofErr w:type="spellEnd"/>
+      <w:r>
+        <w:rPr>
+          <w:sz w:val="18"/>
+          <w:szCs w:val="18"/>
+        </w:rPr>
+        <w:t xml:space="preserve"> to Jenkins within a month.</w:t>
       </w:r>
       <w:r>
         <w:rPr>
@@ -452,7 +982,7 @@
           <w:szCs w:val="18"/>
         </w:rPr>
         <w:br/>
-        <w:t xml:space="preserve">• Highly scalable infrastructure with inbuilt security SSL, WAF, Brute force detection, data encryption in transit and at rest.</w:t>
+        <w:t>• Highly scalable infrastructure with inbuilt security SSL, WAF, Brute force detection, data encryption in transit and at rest.</w:t>
       </w:r>
       <w:r>
         <w:rPr>
@@ -460,7 +990,7 @@
           <w:szCs w:val="18"/>
         </w:rPr>
         <w:br/>
-        <w:t xml:space="preserve">• Minimal downtime tool upgrades with less than a minute.</w:t>
+        <w:t>• Minimal downtime tool upgrades with less than a minute.</w:t>
       </w:r>
       <w:r>
         <w:rPr>
@@ -468,7 +998,23 @@
           <w:szCs w:val="18"/>
         </w:rPr>
         <w:br/>
-        <w:t xml:space="preserve">• Updates and upgrades to the platform driven through GitOps.</w:t>
+        <w:t xml:space="preserve">• Updates and upgrades to the platform driven through </w:t>
+      </w:r>
+      <w:proofErr w:type="spellStart"/>
+      <w:r>
+        <w:rPr>
+          <w:sz w:val="18"/>
+          <w:szCs w:val="18"/>
+        </w:rPr>
+        <w:t>GitOps</w:t>
+      </w:r>
+      <w:proofErr w:type="spellEnd"/>
+      <w:r>
+        <w:rPr>
+          <w:sz w:val="18"/>
+          <w:szCs w:val="18"/>
+        </w:rPr>
+        <w:t>.</w:t>
       </w:r>
     </w:p>
     <w:p>
@@ -476,16 +1022,11 @@
         <w:pStyle w:val="ReziPosition"/>
       </w:pPr>
       <w:r>
-        <w:rPr>
-          <w:sz w:val="20"/>
-          <w:szCs w:val="20"/>
-        </w:rPr>
-        <w:t xml:space="preserve">DevOps Engineer | JCPenney | Bangalore, India | February 2018 - September 2018</w:t>
-      </w:r>
-    </w:p>
-    <w:p>
-      <w:pPr>
-        <w:spacing w:after="150"/>
+        <w:t>DevOps Engineer | JCPenney | Bangalore, India | February 2018 - September 2018</w:t>
+      </w:r>
+    </w:p>
+    <w:p>
+      <w:pPr>
         <w:pStyle w:val="ReziBullet"/>
       </w:pPr>
       <w:r>
@@ -493,7 +1034,7 @@
           <w:sz w:val="18"/>
           <w:szCs w:val="18"/>
         </w:rPr>
-        <w:t xml:space="preserve">• Configuration management automation of WebLogic, WebSphere &amp; Linux upgrades using ansible.</w:t>
+        <w:t>• Configuration management automation of WebLogic, WebSphere &amp; Linux upgrades using ansible.</w:t>
       </w:r>
       <w:r>
         <w:rPr>
@@ -501,7 +1042,7 @@
           <w:szCs w:val="18"/>
         </w:rPr>
         <w:br/>
-        <w:t xml:space="preserve">• Netcool to Splunk migration &amp; automation.</w:t>
+        <w:t>• Netcool to Splunk migration &amp; automation.</w:t>
       </w:r>
       <w:r>
         <w:rPr>
@@ -509,7 +1050,7 @@
           <w:szCs w:val="18"/>
         </w:rPr>
         <w:br/>
-        <w:t xml:space="preserve">• NetScaler Big-IP certs renewal leveraging Python &amp; Selenium API’s.</w:t>
+        <w:t>• NetScaler Big-IP certs renewal leveraging Python &amp; Selenium API’s.</w:t>
       </w:r>
       <w:r>
         <w:rPr>
@@ -517,7 +1058,23 @@
           <w:szCs w:val="18"/>
         </w:rPr>
         <w:br/>
-        <w:t xml:space="preserve">• Jira Administration user &amp; license management automation leveraging Python &amp; Jira’s RestAPI.</w:t>
+        <w:t xml:space="preserve">• Jira Administration user &amp; license management automation leveraging Python &amp; Jira’s </w:t>
+      </w:r>
+      <w:proofErr w:type="spellStart"/>
+      <w:r>
+        <w:rPr>
+          <w:sz w:val="18"/>
+          <w:szCs w:val="18"/>
+        </w:rPr>
+        <w:t>RestAPI</w:t>
+      </w:r>
+      <w:proofErr w:type="spellEnd"/>
+      <w:r>
+        <w:rPr>
+          <w:sz w:val="18"/>
+          <w:szCs w:val="18"/>
+        </w:rPr>
+        <w:t>.</w:t>
       </w:r>
     </w:p>
     <w:p>
@@ -525,16 +1082,11 @@
         <w:pStyle w:val="ReziPosition"/>
       </w:pPr>
       <w:r>
-        <w:rPr>
-          <w:sz w:val="20"/>
-          <w:szCs w:val="20"/>
-        </w:rPr>
-        <w:t xml:space="preserve">DevOps Engineer | Tata Consultancy Services | Chennai, Uruguay, Bangalore | April 2010 - January 2018</w:t>
-      </w:r>
-    </w:p>
-    <w:p>
-      <w:pPr>
-        <w:spacing w:after="150"/>
+        <w:t>DevOps Engineer | Tata Consultancy Services | Chennai, Uruguay, Bangalore | April 2010 - January 2018</w:t>
+      </w:r>
+    </w:p>
+    <w:p>
+      <w:pPr>
         <w:pStyle w:val="ReziBullet"/>
       </w:pPr>
       <w:r>
@@ -542,7 +1094,23 @@
           <w:sz w:val="18"/>
           <w:szCs w:val="18"/>
         </w:rPr>
-        <w:t xml:space="preserve">• Enabled self-service tool for the developers and testers which procures the environments and notifies user via different channels (Email, Hipchat, Service now).</w:t>
+        <w:t xml:space="preserve">• Enabled self-service tool for the developers and testers which procures the environments and notifies user via different channels (Email, </w:t>
+      </w:r>
+      <w:proofErr w:type="spellStart"/>
+      <w:r>
+        <w:rPr>
+          <w:sz w:val="18"/>
+          <w:szCs w:val="18"/>
+        </w:rPr>
+        <w:t>Hipchat</w:t>
+      </w:r>
+      <w:proofErr w:type="spellEnd"/>
+      <w:r>
+        <w:rPr>
+          <w:sz w:val="18"/>
+          <w:szCs w:val="18"/>
+        </w:rPr>
+        <w:t>, Service now).</w:t>
       </w:r>
       <w:r>
         <w:rPr>
@@ -550,7 +1118,7 @@
           <w:szCs w:val="18"/>
         </w:rPr>
         <w:br/>
-        <w:t xml:space="preserve">• Overall environment build time reduced from 3 months to 1 hour. Infrastructure automation achieved with OpenStack Heat Orchestration API’s followed by application installs via Configuration management tool Chef.</w:t>
+        <w:t>• Overall environment build time reduced from 3 months to 1 hour. Infrastructure automation achieved with OpenStack Heat Orchestration API’s followed by application installs via Configuration management tool Chef.</w:t>
       </w:r>
       <w:r>
         <w:rPr>
@@ -558,7 +1126,23 @@
           <w:szCs w:val="18"/>
         </w:rPr>
         <w:br/>
-        <w:t xml:space="preserve">• 99.99% Environment stability enabled via Elastic load balancers and Infra monitoring via Sensu.</w:t>
+        <w:t xml:space="preserve">• 99.99% Environment stability enabled via Elastic load balancers and Infra monitoring via </w:t>
+      </w:r>
+      <w:proofErr w:type="spellStart"/>
+      <w:r>
+        <w:rPr>
+          <w:sz w:val="18"/>
+          <w:szCs w:val="18"/>
+        </w:rPr>
+        <w:t>Sensu</w:t>
+      </w:r>
+      <w:proofErr w:type="spellEnd"/>
+      <w:r>
+        <w:rPr>
+          <w:sz w:val="18"/>
+          <w:szCs w:val="18"/>
+        </w:rPr>
+        <w:t>.</w:t>
       </w:r>
       <w:r>
         <w:rPr>
@@ -566,7 +1150,7 @@
           <w:szCs w:val="18"/>
         </w:rPr>
         <w:br/>
-        <w:t xml:space="preserve">• Automation of manual steps using scripting languages (Bash, Shell PowerShell for windows).</w:t>
+        <w:t>• Automation of manual steps using scripting languages (Bash, Shell PowerShell for windows).</w:t>
       </w:r>
       <w:r>
         <w:rPr>
@@ -574,7 +1158,7 @@
           <w:szCs w:val="18"/>
         </w:rPr>
         <w:br/>
-        <w:t xml:space="preserve">• Prepare weekly project status reports, risk mitigation plans, sent timely appropriate communications for escalations.</w:t>
+        <w:t>• Prepare weekly project status reports, risk mitigation plans, sent timely appropriate communications for escalations.</w:t>
       </w:r>
       <w:r>
         <w:rPr>
@@ -582,7 +1166,7 @@
           <w:szCs w:val="18"/>
         </w:rPr>
         <w:br/>
-        <w:t xml:space="preserve">• Set goals to team members, conducted monthly performance review and half yearly evaluation; attended project auditing for TCS.</w:t>
+        <w:t>• Set goals to team members, conducted monthly performance review and half yearly evaluation; attended project auditing for TCS.</w:t>
       </w:r>
       <w:r>
         <w:rPr>
@@ -590,7 +1174,7 @@
           <w:szCs w:val="18"/>
         </w:rPr>
         <w:br/>
-        <w:t xml:space="preserve">• 140 Environments migrated from physical infrastructure to cloud in a span of 4 months.</w:t>
+        <w:t>• 140 Environments migrated from physical infrastructure to cloud in a span of 4 months.</w:t>
       </w:r>
       <w:r>
         <w:rPr>
@@ -598,7 +1182,7 @@
           <w:szCs w:val="18"/>
         </w:rPr>
         <w:br/>
-        <w:t xml:space="preserve">• Mitigated all challenges encountered with open source tools and with windows OS on cloud.</w:t>
+        <w:t>• Mitigated all challenges encountered with open source tools and with windows OS on cloud.</w:t>
       </w:r>
       <w:r>
         <w:rPr>
@@ -606,20 +1190,20 @@
           <w:szCs w:val="18"/>
         </w:rPr>
         <w:br/>
-        <w:t xml:space="preserve">• Acted as a Release coordinator for Manhattan product WMOS Manhattan 2013, UNIX AIX 7.1, Oracle 11G migration for top retailer.</w:t>
-      </w:r>
-    </w:p>
-    <w:p>
-      <w:pPr>
+        <w:t>• Acted as a Release coordinator for Manhattan product WMOS Manhattan 2013, UNIX AIX 7.1, Oracle 11G migration for top retailer.</w:t>
+      </w:r>
+    </w:p>
+    <w:p>
+      <w:pPr>
+        <w:pStyle w:val="ReziHeading"/>
         <w:spacing w:after="50"/>
-        <w:pStyle w:val="ReziHeading"/>
       </w:pPr>
       <w:r>
         <w:rPr>
           <w:sz w:val="23"/>
           <w:szCs w:val="23"/>
         </w:rPr>
-        <w:t xml:space="preserve">EDUCATION</w:t>
+        <w:t>EDUCATION</w:t>
       </w:r>
     </w:p>
     <w:p>
@@ -627,24 +1211,28 @@
         <w:pStyle w:val="ReziPosition"/>
       </w:pPr>
       <w:r>
-        <w:rPr>
-          <w:sz w:val="20"/>
-          <w:szCs w:val="20"/>
-        </w:rPr>
-        <w:t xml:space="preserve">Bachelor of Technology | 8.09 | SASTRA University | Thanjavur, Tamilnadu | 2009</w:t>
-      </w:r>
-    </w:p>
-    <w:p>
-      <w:pPr>
+        <w:t xml:space="preserve">Bachelor of Technology | 8.09 | SASTRA University | Thanjavur, </w:t>
+      </w:r>
+      <w:proofErr w:type="spellStart"/>
+      <w:r>
+        <w:t>Tamilnadu</w:t>
+      </w:r>
+      <w:proofErr w:type="spellEnd"/>
+      <w:r>
+        <w:t xml:space="preserve"> | 2009</w:t>
+      </w:r>
+    </w:p>
+    <w:p>
+      <w:pPr>
+        <w:pStyle w:val="ReziHeading"/>
         <w:spacing w:after="50"/>
-        <w:pStyle w:val="ReziHeading"/>
       </w:pPr>
       <w:r>
         <w:rPr>
           <w:sz w:val="23"/>
           <w:szCs w:val="23"/>
         </w:rPr>
-        <w:t xml:space="preserve">CERTIFICATIONS</w:t>
+        <w:t>CERTIFICATIONS</w:t>
       </w:r>
     </w:p>
     <w:p>
@@ -652,16 +1240,19 @@
         <w:pStyle w:val="ReziPosition"/>
       </w:pPr>
       <w:r>
-        <w:rPr>
-          <w:sz w:val="20"/>
-          <w:szCs w:val="20"/>
-        </w:rPr>
-        <w:t xml:space="preserve">Terraform Associate | Hashicorp | 2021</w:t>
-      </w:r>
-    </w:p>
-    <w:p>
-      <w:pPr>
-        <w:spacing w:after="150"/>
+        <w:t xml:space="preserve">Terraform Associate | </w:t>
+      </w:r>
+      <w:proofErr w:type="spellStart"/>
+      <w:r>
+        <w:t>Hashicorp</w:t>
+      </w:r>
+      <w:proofErr w:type="spellEnd"/>
+      <w:r>
+        <w:t xml:space="preserve"> | 2021</w:t>
+      </w:r>
+    </w:p>
+    <w:p>
+      <w:pPr>
         <w:pStyle w:val="ReziBullet"/>
       </w:pPr>
       <w:r>
@@ -669,24 +1260,96 @@
           <w:sz w:val="18"/>
           <w:szCs w:val="18"/>
         </w:rPr>
-        <w:t xml:space="preserve">Earners of the HashiCorp Certified: Terraform Associate certification know the basic concepts, skills, and use cases associated with open source HashiCorp Terraform. They understand and can utilize Terraform according to the certification objectives. Additionally, they understand why enterprises choose to extend Terraform Open Source with Terraform Enterprise to solve business critical objectives.  Earners of the HashiCorp Certified: Terraform Associate certification know the basic concepts, skills, and use cases associated with open source HashiCorp Terraform. They understand and can utilize Terraform according to the certification objectives. Additionally, they understand why enterprises choose to extend Terraform Open Source with Terraform Enterprise to solve business critical objectives.</w:t>
+        <w:t xml:space="preserve">Earners of the </w:t>
+      </w:r>
+      <w:proofErr w:type="spellStart"/>
+      <w:r>
+        <w:rPr>
+          <w:sz w:val="18"/>
+          <w:szCs w:val="18"/>
+        </w:rPr>
+        <w:t>HashiCorp</w:t>
+      </w:r>
+      <w:proofErr w:type="spellEnd"/>
+      <w:r>
+        <w:rPr>
+          <w:sz w:val="18"/>
+          <w:szCs w:val="18"/>
+        </w:rPr>
+        <w:t xml:space="preserve"> Certified: Terraform Associate certification know the basic concepts, skills, and use cases associated with open source </w:t>
+      </w:r>
+      <w:proofErr w:type="spellStart"/>
+      <w:r>
+        <w:rPr>
+          <w:sz w:val="18"/>
+          <w:szCs w:val="18"/>
+        </w:rPr>
+        <w:t>HashiCorp</w:t>
+      </w:r>
+      <w:proofErr w:type="spellEnd"/>
+      <w:r>
+        <w:rPr>
+          <w:sz w:val="18"/>
+          <w:szCs w:val="18"/>
+        </w:rPr>
+        <w:t xml:space="preserve"> Terraform. They understand and can utilize Terraform according to the certification objectives. Additionally, they understand why enterprises choose to extend Terraform Open Source with Terraform Enterprise to solve business critical objectives.  Earners of the </w:t>
+      </w:r>
+      <w:proofErr w:type="spellStart"/>
+      <w:r>
+        <w:rPr>
+          <w:sz w:val="18"/>
+          <w:szCs w:val="18"/>
+        </w:rPr>
+        <w:t>HashiCorp</w:t>
+      </w:r>
+      <w:proofErr w:type="spellEnd"/>
+      <w:r>
+        <w:rPr>
+          <w:sz w:val="18"/>
+          <w:szCs w:val="18"/>
+        </w:rPr>
+        <w:t xml:space="preserve"> Certified: Terraform Associate certification know the basic concepts, skills, and use cases associated with open source </w:t>
+      </w:r>
+      <w:proofErr w:type="spellStart"/>
+      <w:r>
+        <w:rPr>
+          <w:sz w:val="18"/>
+          <w:szCs w:val="18"/>
+        </w:rPr>
+        <w:t>HashiCorp</w:t>
+      </w:r>
+      <w:proofErr w:type="spellEnd"/>
+      <w:r>
+        <w:rPr>
+          <w:sz w:val="18"/>
+          <w:szCs w:val="18"/>
+        </w:rPr>
+        <w:t xml:space="preserve"> Terraform. They understand and can utilize Terraform according to the certification objectives. Additionally, they understand why enterprises choose to extend Terraform Open Source with Terraform Enterprise to solve business critical objectives.</w:t>
       </w:r>
     </w:p>
     <w:p>
       <w:pPr>
         <w:pStyle w:val="ReziPosition"/>
       </w:pPr>
-      <w:r>
-        <w:rPr>
-          <w:sz w:val="20"/>
-          <w:szCs w:val="20"/>
-        </w:rPr>
-        <w:t xml:space="preserve">Cloudbees Jenkins Engineer | Cloudbees | 2018</w:t>
-      </w:r>
-    </w:p>
-    <w:p>
-      <w:pPr>
-        <w:spacing w:after="150"/>
+      <w:proofErr w:type="spellStart"/>
+      <w:r>
+        <w:t>Cloudbees</w:t>
+      </w:r>
+      <w:proofErr w:type="spellEnd"/>
+      <w:r>
+        <w:t xml:space="preserve"> Jenkins Engineer | </w:t>
+      </w:r>
+      <w:proofErr w:type="spellStart"/>
+      <w:r>
+        <w:t>Cloudbees</w:t>
+      </w:r>
+      <w:proofErr w:type="spellEnd"/>
+      <w:r>
+        <w:t xml:space="preserve"> | 2018</w:t>
+      </w:r>
+    </w:p>
+    <w:p>
+      <w:pPr>
         <w:pStyle w:val="ReziBullet"/>
       </w:pPr>
       <w:r>
@@ -694,168 +1357,457 @@
           <w:sz w:val="18"/>
           <w:szCs w:val="18"/>
         </w:rPr>
-        <w:t xml:space="preserve">Certified CloudBees Jenkins Engineer (for proficiency with Jenkins and CloudBees Core)</w:t>
-      </w:r>
-    </w:p>
-    <w:p>
-      <w:pPr>
+        <w:t xml:space="preserve">Certified </w:t>
+      </w:r>
+      <w:proofErr w:type="spellStart"/>
+      <w:r>
+        <w:rPr>
+          <w:sz w:val="18"/>
+          <w:szCs w:val="18"/>
+        </w:rPr>
+        <w:t>CloudBees</w:t>
+      </w:r>
+      <w:proofErr w:type="spellEnd"/>
+      <w:r>
+        <w:rPr>
+          <w:sz w:val="18"/>
+          <w:szCs w:val="18"/>
+        </w:rPr>
+        <w:t xml:space="preserve"> Jenkins Engineer (for proficiency with Jenkins and </w:t>
+      </w:r>
+      <w:proofErr w:type="spellStart"/>
+      <w:r>
+        <w:rPr>
+          <w:sz w:val="18"/>
+          <w:szCs w:val="18"/>
+        </w:rPr>
+        <w:t>CloudBees</w:t>
+      </w:r>
+      <w:proofErr w:type="spellEnd"/>
+      <w:r>
+        <w:rPr>
+          <w:sz w:val="18"/>
+          <w:szCs w:val="18"/>
+        </w:rPr>
+        <w:t xml:space="preserve"> Core)</w:t>
+      </w:r>
+    </w:p>
+    <w:p>
+      <w:pPr>
+        <w:pStyle w:val="ReziHeading"/>
         <w:spacing w:after="50"/>
-        <w:pStyle w:val="ReziHeading"/>
       </w:pPr>
       <w:r>
         <w:rPr>
           <w:sz w:val="23"/>
           <w:szCs w:val="23"/>
         </w:rPr>
-        <w:t xml:space="preserve">SKILLS</w:t>
-      </w:r>
-    </w:p>
-    <w:p>
-      <w:pPr>
+        <w:t>SKILLS</w:t>
+      </w:r>
+    </w:p>
+    <w:p>
+      <w:pPr>
+        <w:pStyle w:val="ReziPosition"/>
         <w:spacing w:after="150"/>
+      </w:pPr>
+      <w:r>
+        <w:rPr>
+          <w:sz w:val="19"/>
+          <w:szCs w:val="19"/>
+        </w:rPr>
+        <w:t xml:space="preserve">AWS: EC2, Autoscaling, VPC, ECS, ECR, Lambda, S3, RDS, IAM, </w:t>
+      </w:r>
+      <w:proofErr w:type="spellStart"/>
+      <w:r>
+        <w:rPr>
+          <w:sz w:val="19"/>
+          <w:szCs w:val="19"/>
+        </w:rPr>
+        <w:t>Elasticache</w:t>
+      </w:r>
+      <w:proofErr w:type="spellEnd"/>
+      <w:r>
+        <w:rPr>
+          <w:sz w:val="19"/>
+          <w:szCs w:val="19"/>
+        </w:rPr>
+        <w:t xml:space="preserve">, Kinesis, DynamoDB, CloudWatch, CloudFormation, CloudFront, API Gateway, EMR, </w:t>
+      </w:r>
+      <w:proofErr w:type="spellStart"/>
+      <w:r>
+        <w:rPr>
+          <w:sz w:val="19"/>
+          <w:szCs w:val="19"/>
+        </w:rPr>
+        <w:t>CodePipeline</w:t>
+      </w:r>
+      <w:proofErr w:type="spellEnd"/>
+      <w:r>
+        <w:rPr>
+          <w:sz w:val="19"/>
+          <w:szCs w:val="19"/>
+        </w:rPr>
+        <w:t xml:space="preserve">, </w:t>
+      </w:r>
+      <w:proofErr w:type="spellStart"/>
+      <w:r>
+        <w:rPr>
+          <w:sz w:val="19"/>
+          <w:szCs w:val="19"/>
+        </w:rPr>
+        <w:t>CodeDeploy</w:t>
+      </w:r>
+      <w:proofErr w:type="spellEnd"/>
+      <w:r>
+        <w:rPr>
+          <w:sz w:val="19"/>
+          <w:szCs w:val="19"/>
+        </w:rPr>
+        <w:t xml:space="preserve">, </w:t>
+      </w:r>
+      <w:proofErr w:type="spellStart"/>
+      <w:r>
+        <w:rPr>
+          <w:sz w:val="19"/>
+          <w:szCs w:val="19"/>
+        </w:rPr>
+        <w:t>CodeBuild</w:t>
+      </w:r>
+      <w:proofErr w:type="spellEnd"/>
+    </w:p>
+    <w:p>
+      <w:pPr>
         <w:pStyle w:val="ReziPosition"/>
-      </w:pPr>
-      <w:r>
-        <w:rPr>
-          <w:sz w:val="19"/>
-          <w:szCs w:val="19"/>
-        </w:rPr>
-        <w:t xml:space="preserve">AWS: EC2, Autoscaling, VPC, ECS, ECR, Lambda, S3, RDS, IAM, Elasticache, Kinesis, DynamoDB, CloudWatch, CloudFormation, CloudFront, API Gateway, EMR, CodePipeline, CodeDeploy, CodeBuild</w:t>
-      </w:r>
-    </w:p>
-    <w:p>
-      <w:pPr>
         <w:spacing w:after="150"/>
+        <w:rPr>
+          <w:b w:val="0"/>
+          <w:bCs/>
+        </w:rPr>
+      </w:pPr>
+      <w:r>
+        <w:rPr>
+          <w:sz w:val="19"/>
+          <w:szCs w:val="19"/>
+        </w:rPr>
+        <w:t xml:space="preserve">Languages: </w:t>
+      </w:r>
+      <w:r>
+        <w:rPr>
+          <w:b w:val="0"/>
+          <w:bCs/>
+          <w:sz w:val="19"/>
+          <w:szCs w:val="19"/>
+        </w:rPr>
+        <w:t>Python, Java, Groovy, Bash, SQL</w:t>
+      </w:r>
+    </w:p>
+    <w:p>
+      <w:pPr>
         <w:pStyle w:val="ReziPosition"/>
-      </w:pPr>
-      <w:r>
-        <w:rPr>
-          <w:sz w:val="19"/>
-          <w:szCs w:val="19"/>
-        </w:rPr>
-        <w:t xml:space="preserve">Languages: Python, Java, Groovy, Bash, SQL</w:t>
-      </w:r>
-    </w:p>
-    <w:p>
-      <w:pPr>
         <w:spacing w:after="150"/>
+        <w:rPr>
+          <w:b w:val="0"/>
+          <w:bCs/>
+        </w:rPr>
+      </w:pPr>
+      <w:r>
+        <w:rPr>
+          <w:sz w:val="19"/>
+          <w:szCs w:val="19"/>
+        </w:rPr>
+        <w:t xml:space="preserve">Databases: </w:t>
+      </w:r>
+      <w:r>
+        <w:rPr>
+          <w:b w:val="0"/>
+          <w:bCs/>
+          <w:sz w:val="19"/>
+          <w:szCs w:val="19"/>
+        </w:rPr>
+        <w:t>MySQL, PostgreSQL, MSSQL, AWS Aurora, DynamoDB, Redis</w:t>
+      </w:r>
+    </w:p>
+    <w:p>
+      <w:pPr>
         <w:pStyle w:val="ReziPosition"/>
-      </w:pPr>
-      <w:r>
-        <w:rPr>
-          <w:sz w:val="19"/>
-          <w:szCs w:val="19"/>
-        </w:rPr>
-        <w:t xml:space="preserve">Databases: MySQL, PostgreSQL, MSSQL, AWS Aurora, DynamoDB, Redis</w:t>
-      </w:r>
-    </w:p>
-    <w:p>
-      <w:pPr>
         <w:spacing w:after="150"/>
+        <w:rPr>
+          <w:b w:val="0"/>
+          <w:bCs/>
+        </w:rPr>
+      </w:pPr>
+      <w:r>
+        <w:rPr>
+          <w:sz w:val="19"/>
+          <w:szCs w:val="19"/>
+        </w:rPr>
+        <w:t xml:space="preserve">Automation Tools: </w:t>
+      </w:r>
+      <w:r>
+        <w:rPr>
+          <w:b w:val="0"/>
+          <w:bCs/>
+          <w:sz w:val="19"/>
+          <w:szCs w:val="19"/>
+        </w:rPr>
+        <w:t xml:space="preserve">Jenkins, Gradle, Maven, Docker, </w:t>
+      </w:r>
+      <w:proofErr w:type="spellStart"/>
+      <w:r>
+        <w:rPr>
+          <w:b w:val="0"/>
+          <w:bCs/>
+          <w:sz w:val="19"/>
+          <w:szCs w:val="19"/>
+        </w:rPr>
+        <w:t>Sonarqube</w:t>
+      </w:r>
+      <w:proofErr w:type="spellEnd"/>
+      <w:r>
+        <w:rPr>
+          <w:b w:val="0"/>
+          <w:bCs/>
+          <w:sz w:val="19"/>
+          <w:szCs w:val="19"/>
+        </w:rPr>
+        <w:t xml:space="preserve">, Contrast, </w:t>
+      </w:r>
+      <w:proofErr w:type="spellStart"/>
+      <w:r>
+        <w:rPr>
+          <w:b w:val="0"/>
+          <w:bCs/>
+          <w:sz w:val="19"/>
+          <w:szCs w:val="19"/>
+        </w:rPr>
+        <w:t>Blackduck</w:t>
+      </w:r>
+      <w:proofErr w:type="spellEnd"/>
+      <w:r>
+        <w:rPr>
+          <w:b w:val="0"/>
+          <w:bCs/>
+          <w:sz w:val="19"/>
+          <w:szCs w:val="19"/>
+        </w:rPr>
+        <w:t>, Clair and more</w:t>
+      </w:r>
+    </w:p>
+    <w:p>
+      <w:pPr>
         <w:pStyle w:val="ReziPosition"/>
-      </w:pPr>
-      <w:r>
-        <w:rPr>
-          <w:sz w:val="19"/>
-          <w:szCs w:val="19"/>
-        </w:rPr>
-        <w:t xml:space="preserve">Automation Tools: Jenkins, Gradle, Maven, Docker, Sonarqube, Contrast, Blackduck, Clair and more</w:t>
-      </w:r>
-    </w:p>
-    <w:p>
-      <w:pPr>
         <w:spacing w:after="150"/>
+        <w:rPr>
+          <w:b w:val="0"/>
+          <w:bCs/>
+        </w:rPr>
+      </w:pPr>
+      <w:r>
+        <w:rPr>
+          <w:sz w:val="19"/>
+          <w:szCs w:val="19"/>
+        </w:rPr>
+        <w:t xml:space="preserve">Infrastructure-as-Code: </w:t>
+      </w:r>
+      <w:r>
+        <w:rPr>
+          <w:b w:val="0"/>
+          <w:bCs/>
+          <w:sz w:val="19"/>
+          <w:szCs w:val="19"/>
+        </w:rPr>
+        <w:t xml:space="preserve">Terraform, </w:t>
+      </w:r>
+      <w:proofErr w:type="spellStart"/>
+      <w:r>
+        <w:rPr>
+          <w:b w:val="0"/>
+          <w:bCs/>
+          <w:sz w:val="19"/>
+          <w:szCs w:val="19"/>
+        </w:rPr>
+        <w:t>Cloudformation</w:t>
+      </w:r>
+      <w:proofErr w:type="spellEnd"/>
+    </w:p>
+    <w:p>
+      <w:pPr>
         <w:pStyle w:val="ReziPosition"/>
-      </w:pPr>
-      <w:r>
-        <w:rPr>
-          <w:sz w:val="19"/>
-          <w:szCs w:val="19"/>
-        </w:rPr>
-        <w:t xml:space="preserve">Infrastructure-as-Code: Terraform, Cloudformation</w:t>
-      </w:r>
-    </w:p>
-    <w:p>
-      <w:pPr>
         <w:spacing w:after="150"/>
+        <w:rPr>
+          <w:b w:val="0"/>
+          <w:bCs/>
+        </w:rPr>
+      </w:pPr>
+      <w:r>
+        <w:rPr>
+          <w:sz w:val="19"/>
+          <w:szCs w:val="19"/>
+        </w:rPr>
+        <w:t xml:space="preserve">Monitoring Tools: </w:t>
+      </w:r>
+      <w:r>
+        <w:rPr>
+          <w:b w:val="0"/>
+          <w:bCs/>
+          <w:sz w:val="19"/>
+          <w:szCs w:val="19"/>
+        </w:rPr>
+        <w:t xml:space="preserve">Grafana, Prometheus, </w:t>
+      </w:r>
+      <w:proofErr w:type="spellStart"/>
+      <w:r>
+        <w:rPr>
+          <w:b w:val="0"/>
+          <w:bCs/>
+          <w:sz w:val="19"/>
+          <w:szCs w:val="19"/>
+        </w:rPr>
+        <w:t>InfluxDB</w:t>
+      </w:r>
+      <w:proofErr w:type="spellEnd"/>
+      <w:r>
+        <w:rPr>
+          <w:b w:val="0"/>
+          <w:bCs/>
+          <w:sz w:val="19"/>
+          <w:szCs w:val="19"/>
+        </w:rPr>
+        <w:t>, Splunk, Pingdom, New Relic</w:t>
+      </w:r>
+    </w:p>
+    <w:p>
+      <w:pPr>
         <w:pStyle w:val="ReziPosition"/>
-      </w:pPr>
-      <w:r>
-        <w:rPr>
-          <w:sz w:val="19"/>
-          <w:szCs w:val="19"/>
-        </w:rPr>
-        <w:t xml:space="preserve">Monitoring Tools: Grafana, Prometheus, InfluxDB, Splunk, Pingdom, New Relic</w:t>
-      </w:r>
-    </w:p>
-    <w:p>
-      <w:pPr>
         <w:spacing w:after="150"/>
+        <w:rPr>
+          <w:b w:val="0"/>
+          <w:bCs/>
+        </w:rPr>
+      </w:pPr>
+      <w:r>
+        <w:rPr>
+          <w:sz w:val="19"/>
+          <w:szCs w:val="19"/>
+        </w:rPr>
+        <w:t xml:space="preserve">Templating: </w:t>
+      </w:r>
+      <w:r>
+        <w:rPr>
+          <w:b w:val="0"/>
+          <w:bCs/>
+          <w:sz w:val="19"/>
+          <w:szCs w:val="19"/>
+        </w:rPr>
+        <w:t>Jinja2, Helm</w:t>
+      </w:r>
+    </w:p>
+    <w:p>
+      <w:pPr>
         <w:pStyle w:val="ReziPosition"/>
-      </w:pPr>
-      <w:r>
-        <w:rPr>
-          <w:sz w:val="19"/>
-          <w:szCs w:val="19"/>
-        </w:rPr>
-        <w:t xml:space="preserve">Templating: Jinja2, Helm</w:t>
-      </w:r>
-    </w:p>
-    <w:p>
-      <w:pPr>
         <w:spacing w:after="150"/>
+        <w:rPr>
+          <w:b w:val="0"/>
+          <w:bCs/>
+        </w:rPr>
+      </w:pPr>
+      <w:r>
+        <w:rPr>
+          <w:sz w:val="19"/>
+          <w:szCs w:val="19"/>
+        </w:rPr>
+        <w:t xml:space="preserve">Configuration-as-code: </w:t>
+      </w:r>
+      <w:r>
+        <w:rPr>
+          <w:b w:val="0"/>
+          <w:bCs/>
+          <w:sz w:val="19"/>
+          <w:szCs w:val="19"/>
+        </w:rPr>
+        <w:t>Ansible</w:t>
+      </w:r>
+      <w:r>
+        <w:rPr>
+          <w:b w:val="0"/>
+          <w:bCs/>
+          <w:sz w:val="19"/>
+          <w:szCs w:val="19"/>
+        </w:rPr>
+        <w:t>, Chef</w:t>
+      </w:r>
+    </w:p>
+    <w:p>
+      <w:pPr>
         <w:pStyle w:val="ReziPosition"/>
-      </w:pPr>
-      <w:r>
-        <w:rPr>
-          <w:sz w:val="19"/>
-          <w:szCs w:val="19"/>
-        </w:rPr>
-        <w:t xml:space="preserve">Configuration-as-code: Ansible</w:t>
-      </w:r>
-    </w:p>
-    <w:p>
-      <w:pPr>
         <w:spacing w:after="150"/>
-        <w:pStyle w:val="ReziPosition"/>
-      </w:pPr>
-      <w:r>
-        <w:rPr>
-          <w:sz w:val="19"/>
-          <w:szCs w:val="19"/>
-        </w:rPr>
-        <w:t xml:space="preserve">Container Orchestration: ECS, Docker Swarm, Kubernetes</w:t>
+        <w:rPr>
+          <w:b w:val="0"/>
+          <w:bCs/>
+        </w:rPr>
+      </w:pPr>
+      <w:r>
+        <w:rPr>
+          <w:sz w:val="19"/>
+          <w:szCs w:val="19"/>
+        </w:rPr>
+        <w:t xml:space="preserve">Container Orchestration: </w:t>
+      </w:r>
+      <w:r>
+        <w:rPr>
+          <w:b w:val="0"/>
+          <w:bCs/>
+          <w:sz w:val="19"/>
+          <w:szCs w:val="19"/>
+        </w:rPr>
+        <w:t>ECS, Docker Swarm, Kubernetes</w:t>
       </w:r>
     </w:p>
     <w:sectPr>
-      <w:pgSz w:w="11906" w:h="16838" w:orient="portrait"/>
-      <w:pgMar w:top="720" w:right="720" w:bottom="720" w:left="720" w:header="708" w:footer="708" w:gutter="0" w:mirrorMargins="false"/>
-      <w:cols w:space="708" w:num="1"/>
+      <w:headerReference w:type="default" r:id="rId12"/>
+      <w:footerReference w:type="default" r:id="rId13"/>
+      <w:pgSz w:w="11906" w:h="16838"/>
+      <w:pgMar w:top="720" w:right="720" w:bottom="720" w:left="720" w:header="708" w:footer="708" w:gutter="0"/>
+      <w:cols w:space="708"/>
       <w:docGrid w:linePitch="360"/>
-      <w:headerReference w:type="default" r:id="rId5"/>
-      <w:footerReference w:type="default" r:id="rId6"/>
     </w:sectPr>
   </w:body>
 </w:document>
 </file>
 
+<file path=word/endnotes.xml><?xml version="1.0" encoding="utf-8"?>
+<w:endnotes xmlns:wpc="http://schemas.microsoft.com/office/word/2010/wordprocessingCanvas" xmlns:cx="http://schemas.microsoft.com/office/drawing/2014/chartex" xmlns:cx1="http://schemas.microsoft.com/office/drawing/2015/9/8/chartex" xmlns:cx2="http://schemas.microsoft.com/office/drawing/2015/10/21/chartex" xmlns:cx3="http://schemas.microsoft.com/office/drawing/2016/5/9/chartex" xmlns:cx4="http://schemas.microsoft.com/office/drawing/2016/5/10/chartex" xmlns:cx5="http://schemas.microsoft.com/office/drawing/2016/5/11/chartex" xmlns:cx6="http://schemas.microsoft.com/office/drawing/2016/5/12/chartex" xmlns:cx7="http://schemas.microsoft.com/office/drawing/2016/5/13/chartex" xmlns:cx8="http://schemas.microsoft.com/office/drawing/2016/5/14/chartex" xmlns:mc="http://schemas.openxmlformats.org/markup-compatibility/2006" xmlns:aink="http://schemas.microsoft.com/office/drawing/2016/ink" xmlns:am3d="http://schemas.microsoft.com/office/drawing/2017/model3d" xmlns:o="urn:schemas-microsoft-com:office:office" xmlns:oel="http://schemas.microsoft.com/office/2019/extlst" xmlns:r="http://schemas.openxmlformats.org/officeDocument/2006/relationships" xmlns:m="http://schemas.openxmlformats.org/officeDocument/2006/math" xmlns:v="urn:schemas-microsoft-com:vml" xmlns:wp14="http://schemas.microsoft.com/office/word/2010/wordprocessingDrawing" xmlns:wp="http://schemas.openxmlformats.org/drawingml/2006/wordprocessingDrawing" xmlns:w10="urn:schemas-microsoft-com:office:word" xmlns:w="http://schemas.openxmlformats.org/wordprocessingml/2006/main" xmlns:w14="http://schemas.microsoft.com/office/word/2010/wordml" xmlns:w15="http://schemas.microsoft.com/office/word/2012/wordml" xmlns:w16cex="http://schemas.microsoft.com/office/word/2018/wordml/cex" xmlns:w16cid="http://schemas.microsoft.com/office/word/2016/wordml/cid" xmlns:w16="http://schemas.microsoft.com/office/word/2018/wordml" xmlns:w16du="http://schemas.microsoft.com/office/word/2023/wordml/word16du" xmlns:w16sdtdh="http://schemas.microsoft.com/office/word/2020/wordml/sdtdatahash" xmlns:w16se="http://schemas.microsoft.com/office/word/2015/wordml/symex" xmlns:wpg="http://schemas.microsoft.com/office/word/2010/wordprocessingGroup" xmlns:wpi="http://schemas.microsoft.com/office/word/2010/wordprocessingInk" xmlns:wne="http://schemas.microsoft.com/office/word/2006/wordml" xmlns:wps="http://schemas.microsoft.com/office/word/2010/wordprocessingShape" mc:Ignorable="w14 w15 w16se w16cid w16 w16cex w16sdtdh wp14">
+  <w:endnote w:type="separator" w:id="-1">
+    <w:p>
+      <w:r>
+        <w:separator/>
+      </w:r>
+    </w:p>
+  </w:endnote>
+  <w:endnote w:type="continuationSeparator" w:id="0">
+    <w:p>
+      <w:r>
+        <w:continuationSeparator/>
+      </w:r>
+    </w:p>
+  </w:endnote>
+</w:endnotes>
+</file>
+
 <file path=word/footer1.xml><?xml version="1.0" encoding="utf-8"?>
-<w:ftr xmlns:wpc="http://schemas.microsoft.com/office/word/2010/wordprocessingCanvas" xmlns:mc="http://schemas.openxmlformats.org/markup-compatibility/2006" xmlns:o="urn:schemas-microsoft-com:office:office" xmlns:r="http://schemas.openxmlformats.org/officeDocument/2006/relationships" xmlns:m="http://schemas.openxmlformats.org/officeDocument/2006/math" xmlns:v="urn:schemas-microsoft-com:vml" xmlns:wp14="http://schemas.microsoft.com/office/word/2010/wordprocessingDrawing" xmlns:wp="http://schemas.openxmlformats.org/drawingml/2006/wordprocessingDrawing" xmlns:w10="urn:schemas-microsoft-com:office:word" xmlns:w="http://schemas.openxmlformats.org/wordprocessingml/2006/main" xmlns:w14="http://schemas.microsoft.com/office/word/2010/wordml" xmlns:w15="http://schemas.microsoft.com/office/word/2012/wordml" xmlns:wpg="http://schemas.microsoft.com/office/word/2010/wordprocessingGroup" xmlns:wpi="http://schemas.microsoft.com/office/word/2010/wordprocessingInk" xmlns:wne="http://schemas.microsoft.com/office/word/2006/wordml" xmlns:wps="http://schemas.microsoft.com/office/word/2010/wordprocessingShape"/>
+<w:ftr xmlns:wpc="http://schemas.microsoft.com/office/word/2010/wordprocessingCanvas" xmlns:cx="http://schemas.microsoft.com/office/drawing/2014/chartex" xmlns:cx1="http://schemas.microsoft.com/office/drawing/2015/9/8/chartex" xmlns:cx2="http://schemas.microsoft.com/office/drawing/2015/10/21/chartex" xmlns:cx3="http://schemas.microsoft.com/office/drawing/2016/5/9/chartex" xmlns:cx4="http://schemas.microsoft.com/office/drawing/2016/5/10/chartex" xmlns:cx5="http://schemas.microsoft.com/office/drawing/2016/5/11/chartex" xmlns:cx6="http://schemas.microsoft.com/office/drawing/2016/5/12/chartex" xmlns:cx7="http://schemas.microsoft.com/office/drawing/2016/5/13/chartex" xmlns:cx8="http://schemas.microsoft.com/office/drawing/2016/5/14/chartex" xmlns:mc="http://schemas.openxmlformats.org/markup-compatibility/2006" xmlns:aink="http://schemas.microsoft.com/office/drawing/2016/ink" xmlns:am3d="http://schemas.microsoft.com/office/drawing/2017/model3d" xmlns:o="urn:schemas-microsoft-com:office:office" xmlns:oel="http://schemas.microsoft.com/office/2019/extlst" xmlns:r="http://schemas.openxmlformats.org/officeDocument/2006/relationships" xmlns:m="http://schemas.openxmlformats.org/officeDocument/2006/math" xmlns:v="urn:schemas-microsoft-com:vml" xmlns:wp14="http://schemas.microsoft.com/office/word/2010/wordprocessingDrawing" xmlns:wp="http://schemas.openxmlformats.org/drawingml/2006/wordprocessingDrawing" xmlns:w10="urn:schemas-microsoft-com:office:word" xmlns:w="http://schemas.openxmlformats.org/wordprocessingml/2006/main" xmlns:w14="http://schemas.microsoft.com/office/word/2010/wordml" xmlns:w15="http://schemas.microsoft.com/office/word/2012/wordml" xmlns:w16cex="http://schemas.microsoft.com/office/word/2018/wordml/cex" xmlns:w16cid="http://schemas.microsoft.com/office/word/2016/wordml/cid" xmlns:w16="http://schemas.microsoft.com/office/word/2018/wordml" xmlns:w16du="http://schemas.microsoft.com/office/word/2023/wordml/word16du" xmlns:w16sdtdh="http://schemas.microsoft.com/office/word/2020/wordml/sdtdatahash" xmlns:w16se="http://schemas.microsoft.com/office/word/2015/wordml/symex" xmlns:wpg="http://schemas.microsoft.com/office/word/2010/wordprocessingGroup" xmlns:wpi="http://schemas.microsoft.com/office/word/2010/wordprocessingInk" xmlns:wne="http://schemas.microsoft.com/office/word/2006/wordml" xmlns:wps="http://schemas.microsoft.com/office/word/2010/wordprocessingShape" mc:Ignorable="w14 w15 w16se w16cid w16 w16cex w16sdtdh wp14">
+  <w:p>
+    <w:r>
+      <w:cr/>
+    </w:r>
+  </w:p>
+</w:ftr>
 </file>
 
 <file path=word/footnotes.xml><?xml version="1.0" encoding="utf-8"?>
-<w:footnotes xmlns:wpc="http://schemas.microsoft.com/office/word/2010/wordprocessingCanvas" xmlns:mc="http://schemas.openxmlformats.org/markup-compatibility/2006" xmlns:o="urn:schemas-microsoft-com:office:office" xmlns:r="http://schemas.openxmlformats.org/officeDocument/2006/relationships" xmlns:m="http://schemas.openxmlformats.org/officeDocument/2006/math" xmlns:v="urn:schemas-microsoft-com:vml" xmlns:wp14="http://schemas.microsoft.com/office/word/2010/wordprocessingDrawing" xmlns:wp="http://schemas.openxmlformats.org/drawingml/2006/wordprocessingDrawing" xmlns:w10="urn:schemas-microsoft-com:office:word" xmlns:w="http://schemas.openxmlformats.org/wordprocessingml/2006/main" xmlns:w14="http://schemas.microsoft.com/office/word/2010/wordml" xmlns:w15="http://schemas.microsoft.com/office/word/2012/wordml" xmlns:wpg="http://schemas.microsoft.com/office/word/2010/wordprocessingGroup" xmlns:wpi="http://schemas.microsoft.com/office/word/2010/wordprocessingInk" xmlns:wne="http://schemas.microsoft.com/office/word/2006/wordml" xmlns:wps="http://schemas.microsoft.com/office/word/2010/wordprocessingShape" mc:Ignorable="w14 w15 wp14">
+<w:footnotes xmlns:wpc="http://schemas.microsoft.com/office/word/2010/wordprocessingCanvas" xmlns:cx="http://schemas.microsoft.com/office/drawing/2014/chartex" xmlns:cx1="http://schemas.microsoft.com/office/drawing/2015/9/8/chartex" xmlns:cx2="http://schemas.microsoft.com/office/drawing/2015/10/21/chartex" xmlns:cx3="http://schemas.microsoft.com/office/drawing/2016/5/9/chartex" xmlns:cx4="http://schemas.microsoft.com/office/drawing/2016/5/10/chartex" xmlns:cx5="http://schemas.microsoft.com/office/drawing/2016/5/11/chartex" xmlns:cx6="http://schemas.microsoft.com/office/drawing/2016/5/12/chartex" xmlns:cx7="http://schemas.microsoft.com/office/drawing/2016/5/13/chartex" xmlns:cx8="http://schemas.microsoft.com/office/drawing/2016/5/14/chartex" xmlns:mc="http://schemas.openxmlformats.org/markup-compatibility/2006" xmlns:aink="http://schemas.microsoft.com/office/drawing/2016/ink" xmlns:am3d="http://schemas.microsoft.com/office/drawing/2017/model3d" xmlns:o="urn:schemas-microsoft-com:office:office" xmlns:oel="http://schemas.microsoft.com/office/2019/extlst" xmlns:r="http://schemas.openxmlformats.org/officeDocument/2006/relationships" xmlns:m="http://schemas.openxmlformats.org/officeDocument/2006/math" xmlns:v="urn:schemas-microsoft-com:vml" xmlns:wp14="http://schemas.microsoft.com/office/word/2010/wordprocessingDrawing" xmlns:wp="http://schemas.openxmlformats.org/drawingml/2006/wordprocessingDrawing" xmlns:w10="urn:schemas-microsoft-com:office:word" xmlns:w="http://schemas.openxmlformats.org/wordprocessingml/2006/main" xmlns:w14="http://schemas.microsoft.com/office/word/2010/wordml" xmlns:w15="http://schemas.microsoft.com/office/word/2012/wordml" xmlns:w16cex="http://schemas.microsoft.com/office/word/2018/wordml/cex" xmlns:w16cid="http://schemas.microsoft.com/office/word/2016/wordml/cid" xmlns:w16="http://schemas.microsoft.com/office/word/2018/wordml" xmlns:w16du="http://schemas.microsoft.com/office/word/2023/wordml/word16du" xmlns:w16sdtdh="http://schemas.microsoft.com/office/word/2020/wordml/sdtdatahash" xmlns:w16se="http://schemas.microsoft.com/office/word/2015/wordml/symex" xmlns:wpg="http://schemas.microsoft.com/office/word/2010/wordprocessingGroup" xmlns:wpi="http://schemas.microsoft.com/office/word/2010/wordprocessingInk" xmlns:wne="http://schemas.microsoft.com/office/word/2006/wordml" xmlns:wps="http://schemas.microsoft.com/office/word/2010/wordprocessingShape" mc:Ignorable="w14 w15 w16se w16cid w16 w16cex w16sdtdh wp14">
   <w:footnote w:type="separator" w:id="-1">
     <w:p>
-      <w:pPr>
-        <w:spacing w:after="0" w:line="240" w:lineRule="auto"/>
-      </w:pPr>
-      <w:r>
-        <w:rPr>
-          <w:rStyle w:val="FootnoteReference"/>
-        </w:rPr>
-        <w:footnoteRef/>
-      </w:r>
       <w:r>
         <w:separator/>
       </w:r>
@@ -863,15 +1815,6 @@
   </w:footnote>
   <w:footnote w:type="continuationSeparator" w:id="0">
     <w:p>
-      <w:pPr>
-        <w:spacing w:after="0" w:line="240" w:lineRule="auto"/>
-      </w:pPr>
-      <w:r>
-        <w:rPr>
-          <w:rStyle w:val="FootnoteReference"/>
-        </w:rPr>
-        <w:footnoteRef/>
-      </w:r>
       <w:r>
         <w:continuationSeparator/>
       </w:r>
@@ -881,103 +1824,111 @@
 </file>
 
 <file path=word/header1.xml><?xml version="1.0" encoding="utf-8"?>
-<w:hdr xmlns:wpc="http://schemas.microsoft.com/office/word/2010/wordprocessingCanvas" xmlns:mc="http://schemas.openxmlformats.org/markup-compatibility/2006" xmlns:o="urn:schemas-microsoft-com:office:office" xmlns:r="http://schemas.openxmlformats.org/officeDocument/2006/relationships" xmlns:m="http://schemas.openxmlformats.org/officeDocument/2006/math" xmlns:v="urn:schemas-microsoft-com:vml" xmlns:wp14="http://schemas.microsoft.com/office/word/2010/wordprocessingDrawing" xmlns:wp="http://schemas.openxmlformats.org/drawingml/2006/wordprocessingDrawing" xmlns:w10="urn:schemas-microsoft-com:office:word" xmlns:w="http://schemas.openxmlformats.org/wordprocessingml/2006/main" xmlns:w14="http://schemas.microsoft.com/office/word/2010/wordml" xmlns:w15="http://schemas.microsoft.com/office/word/2012/wordml" xmlns:wpg="http://schemas.microsoft.com/office/word/2010/wordprocessingGroup" xmlns:wpi="http://schemas.microsoft.com/office/word/2010/wordprocessingInk" xmlns:wne="http://schemas.microsoft.com/office/word/2006/wordml" xmlns:wps="http://schemas.microsoft.com/office/word/2010/wordprocessingShape" xmlns:cx="http://schemas.microsoft.com/office/drawing/2014/chartex" xmlns:cx1="http://schemas.microsoft.com/office/drawing/2015/9/8/chartex" xmlns:cx2="http://schemas.microsoft.com/office/drawing/2015/10/21/chartex" xmlns:cx3="http://schemas.microsoft.com/office/drawing/2016/5/9/chartex" xmlns:cx4="http://schemas.microsoft.com/office/drawing/2016/5/10/chartex" xmlns:cx5="http://schemas.microsoft.com/office/drawing/2016/5/11/chartex" xmlns:cx6="http://schemas.microsoft.com/office/drawing/2016/5/12/chartex" xmlns:cx7="http://schemas.microsoft.com/office/drawing/2016/5/13/chartex" xmlns:cx8="http://schemas.microsoft.com/office/drawing/2016/5/14/chartex" xmlns:w16cid="http://schemas.microsoft.com/office/word/2016/wordml/cid" xmlns:w16se="http://schemas.microsoft.com/office/word/2015/wordml/symex"/>
+<w:hdr xmlns:wpc="http://schemas.microsoft.com/office/word/2010/wordprocessingCanvas" xmlns:cx="http://schemas.microsoft.com/office/drawing/2014/chartex" xmlns:cx1="http://schemas.microsoft.com/office/drawing/2015/9/8/chartex" xmlns:cx2="http://schemas.microsoft.com/office/drawing/2015/10/21/chartex" xmlns:cx3="http://schemas.microsoft.com/office/drawing/2016/5/9/chartex" xmlns:cx4="http://schemas.microsoft.com/office/drawing/2016/5/10/chartex" xmlns:cx5="http://schemas.microsoft.com/office/drawing/2016/5/11/chartex" xmlns:cx6="http://schemas.microsoft.com/office/drawing/2016/5/12/chartex" xmlns:cx7="http://schemas.microsoft.com/office/drawing/2016/5/13/chartex" xmlns:cx8="http://schemas.microsoft.com/office/drawing/2016/5/14/chartex" xmlns:mc="http://schemas.openxmlformats.org/markup-compatibility/2006" xmlns:aink="http://schemas.microsoft.com/office/drawing/2016/ink" xmlns:am3d="http://schemas.microsoft.com/office/drawing/2017/model3d" xmlns:o="urn:schemas-microsoft-com:office:office" xmlns:oel="http://schemas.microsoft.com/office/2019/extlst" xmlns:r="http://schemas.openxmlformats.org/officeDocument/2006/relationships" xmlns:m="http://schemas.openxmlformats.org/officeDocument/2006/math" xmlns:v="urn:schemas-microsoft-com:vml" xmlns:wp14="http://schemas.microsoft.com/office/word/2010/wordprocessingDrawing" xmlns:wp="http://schemas.openxmlformats.org/drawingml/2006/wordprocessingDrawing" xmlns:w10="urn:schemas-microsoft-com:office:word" xmlns:w="http://schemas.openxmlformats.org/wordprocessingml/2006/main" xmlns:w14="http://schemas.microsoft.com/office/word/2010/wordml" xmlns:w15="http://schemas.microsoft.com/office/word/2012/wordml" xmlns:w16cex="http://schemas.microsoft.com/office/word/2018/wordml/cex" xmlns:w16cid="http://schemas.microsoft.com/office/word/2016/wordml/cid" xmlns:w16="http://schemas.microsoft.com/office/word/2018/wordml" xmlns:w16du="http://schemas.microsoft.com/office/word/2023/wordml/word16du" xmlns:w16sdtdh="http://schemas.microsoft.com/office/word/2020/wordml/sdtdatahash" xmlns:w16se="http://schemas.microsoft.com/office/word/2015/wordml/symex" xmlns:wpg="http://schemas.microsoft.com/office/word/2010/wordprocessingGroup" xmlns:wpi="http://schemas.microsoft.com/office/word/2010/wordprocessingInk" xmlns:wne="http://schemas.microsoft.com/office/word/2006/wordml" xmlns:wps="http://schemas.microsoft.com/office/word/2010/wordprocessingShape" mc:Ignorable="w14 w15 w16se w16cid w16 w16cex w16sdtdh wp14">
+  <w:p>
+    <w:r>
+      <w:cr/>
+    </w:r>
+  </w:p>
+</w:hdr>
 </file>
 
 <file path=word/numbering.xml><?xml version="1.0" encoding="utf-8"?>
-<w:numbering xmlns:wpc="http://schemas.microsoft.com/office/word/2010/wordprocessingCanvas" xmlns:mc="http://schemas.openxmlformats.org/markup-compatibility/2006" xmlns:o="urn:schemas-microsoft-com:office:office" xmlns:r="http://schemas.openxmlformats.org/officeDocument/2006/relationships" xmlns:m="http://schemas.openxmlformats.org/officeDocument/2006/math" xmlns:v="urn:schemas-microsoft-com:vml" xmlns:wp14="http://schemas.microsoft.com/office/word/2010/wordprocessingDrawing" xmlns:wp="http://schemas.openxmlformats.org/drawingml/2006/wordprocessingDrawing" xmlns:w10="urn:schemas-microsoft-com:office:word" xmlns:w="http://schemas.openxmlformats.org/wordprocessingml/2006/main" xmlns:w14="http://schemas.microsoft.com/office/word/2010/wordml" xmlns:w15="http://schemas.microsoft.com/office/word/2012/wordml" xmlns:wpg="http://schemas.microsoft.com/office/word/2010/wordprocessingGroup" xmlns:wpi="http://schemas.microsoft.com/office/word/2010/wordprocessingInk" xmlns:wne="http://schemas.microsoft.com/office/word/2006/wordml" xmlns:wps="http://schemas.microsoft.com/office/word/2010/wordprocessingShape" mc:Ignorable="w14 w15 wp14">
+<w:numbering xmlns:wpc="http://schemas.microsoft.com/office/word/2010/wordprocessingCanvas" xmlns:cx="http://schemas.microsoft.com/office/drawing/2014/chartex" xmlns:cx1="http://schemas.microsoft.com/office/drawing/2015/9/8/chartex" xmlns:cx2="http://schemas.microsoft.com/office/drawing/2015/10/21/chartex" xmlns:cx3="http://schemas.microsoft.com/office/drawing/2016/5/9/chartex" xmlns:cx4="http://schemas.microsoft.com/office/drawing/2016/5/10/chartex" xmlns:cx5="http://schemas.microsoft.com/office/drawing/2016/5/11/chartex" xmlns:cx6="http://schemas.microsoft.com/office/drawing/2016/5/12/chartex" xmlns:cx7="http://schemas.microsoft.com/office/drawing/2016/5/13/chartex" xmlns:cx8="http://schemas.microsoft.com/office/drawing/2016/5/14/chartex" xmlns:mc="http://schemas.openxmlformats.org/markup-compatibility/2006" xmlns:aink="http://schemas.microsoft.com/office/drawing/2016/ink" xmlns:am3d="http://schemas.microsoft.com/office/drawing/2017/model3d" xmlns:o="urn:schemas-microsoft-com:office:office" xmlns:oel="http://schemas.microsoft.com/office/2019/extlst" xmlns:r="http://schemas.openxmlformats.org/officeDocument/2006/relationships" xmlns:m="http://schemas.openxmlformats.org/officeDocument/2006/math" xmlns:v="urn:schemas-microsoft-com:vml" xmlns:wp14="http://schemas.microsoft.com/office/word/2010/wordprocessingDrawing" xmlns:wp="http://schemas.openxmlformats.org/drawingml/2006/wordprocessingDrawing" xmlns:w10="urn:schemas-microsoft-com:office:word" xmlns:w="http://schemas.openxmlformats.org/wordprocessingml/2006/main" xmlns:w14="http://schemas.microsoft.com/office/word/2010/wordml" xmlns:w15="http://schemas.microsoft.com/office/word/2012/wordml" xmlns:w16cex="http://schemas.microsoft.com/office/word/2018/wordml/cex" xmlns:w16cid="http://schemas.microsoft.com/office/word/2016/wordml/cid" xmlns:w16="http://schemas.microsoft.com/office/word/2018/wordml" xmlns:w16du="http://schemas.microsoft.com/office/word/2023/wordml/word16du" xmlns:w16sdtdh="http://schemas.microsoft.com/office/word/2020/wordml/sdtdatahash" xmlns:w16se="http://schemas.microsoft.com/office/word/2015/wordml/symex" xmlns:wpg="http://schemas.microsoft.com/office/word/2010/wordprocessingGroup" xmlns:wpi="http://schemas.microsoft.com/office/word/2010/wordprocessingInk" xmlns:wne="http://schemas.microsoft.com/office/word/2006/wordml" xmlns:wps="http://schemas.microsoft.com/office/word/2010/wordprocessingShape" mc:Ignorable="w14 w15 w16se w16cid w16 w16cex w16sdtdh wp14">
   <w:abstractNum w:abstractNumId="0" w15:restartNumberingAfterBreak="0">
+    <w:nsid w:val="2BE76879"/>
     <w:multiLevelType w:val="hybridMultilevel"/>
-    <w:lvl w:ilvl="0" w15:tentative="1">
+    <w:tmpl w:val="49B4E282"/>
+    <w:lvl w:ilvl="0" w:tplc="490CE164">
       <w:start w:val="1"/>
-      <w:lvlJc w:val="left"/>
       <w:numFmt w:val="bullet"/>
       <w:lvlText w:val="●"/>
+      <w:lvlJc w:val="left"/>
       <w:pPr>
         <w:ind w:left="720" w:hanging="360"/>
       </w:pPr>
     </w:lvl>
-    <w:lvl w:ilvl="1" w15:tentative="1">
+    <w:lvl w:ilvl="1" w:tplc="3C0C17E4">
       <w:start w:val="1"/>
-      <w:lvlJc w:val="left"/>
       <w:numFmt w:val="bullet"/>
       <w:lvlText w:val="○"/>
+      <w:lvlJc w:val="left"/>
       <w:pPr>
         <w:ind w:left="1440" w:hanging="360"/>
       </w:pPr>
     </w:lvl>
-    <w:lvl w:ilvl="2" w15:tentative="1">
+    <w:lvl w:ilvl="2" w:tplc="F580C0B8">
       <w:start w:val="1"/>
-      <w:lvlJc w:val="left"/>
       <w:numFmt w:val="bullet"/>
       <w:lvlText w:val="■"/>
+      <w:lvlJc w:val="left"/>
       <w:pPr>
         <w:ind w:left="2160" w:hanging="360"/>
       </w:pPr>
     </w:lvl>
-    <w:lvl w:ilvl="3" w15:tentative="1">
+    <w:lvl w:ilvl="3" w:tplc="C882B188">
       <w:start w:val="1"/>
-      <w:lvlJc w:val="left"/>
       <w:numFmt w:val="bullet"/>
       <w:lvlText w:val="●"/>
+      <w:lvlJc w:val="left"/>
       <w:pPr>
         <w:ind w:left="2880" w:hanging="360"/>
       </w:pPr>
     </w:lvl>
-    <w:lvl w:ilvl="4" w15:tentative="1">
+    <w:lvl w:ilvl="4" w:tplc="65722A90">
       <w:start w:val="1"/>
-      <w:lvlJc w:val="left"/>
       <w:numFmt w:val="bullet"/>
       <w:lvlText w:val="○"/>
+      <w:lvlJc w:val="left"/>
       <w:pPr>
         <w:ind w:left="3600" w:hanging="360"/>
       </w:pPr>
     </w:lvl>
-    <w:lvl w:ilvl="5" w15:tentative="1">
+    <w:lvl w:ilvl="5" w:tplc="1F9E3CB4">
       <w:start w:val="1"/>
-      <w:lvlJc w:val="left"/>
       <w:numFmt w:val="bullet"/>
       <w:lvlText w:val="■"/>
+      <w:lvlJc w:val="left"/>
       <w:pPr>
         <w:ind w:left="4320" w:hanging="360"/>
       </w:pPr>
     </w:lvl>
-    <w:lvl w:ilvl="6" w15:tentative="1">
+    <w:lvl w:ilvl="6" w:tplc="3DFEA616">
       <w:start w:val="1"/>
-      <w:lvlJc w:val="left"/>
       <w:numFmt w:val="bullet"/>
       <w:lvlText w:val="●"/>
+      <w:lvlJc w:val="left"/>
       <w:pPr>
         <w:ind w:left="5040" w:hanging="360"/>
       </w:pPr>
     </w:lvl>
-    <w:lvl w:ilvl="7" w15:tentative="1">
+    <w:lvl w:ilvl="7" w:tplc="068EEE3C">
       <w:start w:val="1"/>
-      <w:lvlJc w:val="left"/>
       <w:numFmt w:val="bullet"/>
       <w:lvlText w:val="●"/>
+      <w:lvlJc w:val="left"/>
       <w:pPr>
         <w:ind w:left="5760" w:hanging="360"/>
       </w:pPr>
     </w:lvl>
-    <w:lvl w:ilvl="8" w15:tentative="1">
+    <w:lvl w:ilvl="8" w:tplc="F2F66270">
       <w:start w:val="1"/>
-      <w:lvlJc w:val="left"/>
       <w:numFmt w:val="bullet"/>
       <w:lvlText w:val="●"/>
+      <w:lvlJc w:val="left"/>
       <w:pPr>
         <w:ind w:left="6480" w:hanging="360"/>
       </w:pPr>
     </w:lvl>
   </w:abstractNum>
-  <w:num w:numId="1">
+  <w:num w:numId="1" w16cid:durableId="711467186">
     <w:abstractNumId w:val="0"/>
   </w:num>
 </w:numbering>
 </file>
 
 <file path=word/styles.xml><?xml version="1.0" encoding="utf-8"?>
-<w:styles xmlns:mc="http://schemas.openxmlformats.org/markup-compatibility/2006" xmlns:r="http://schemas.openxmlformats.org/officeDocument/2006/relationships" xmlns:w="http://schemas.openxmlformats.org/wordprocessingml/2006/main" xmlns:w14="http://schemas.microsoft.com/office/word/2010/wordml" xmlns:w15="http://schemas.microsoft.com/office/word/2012/wordml" xmlns:w16cid="http://schemas.microsoft.com/office/word/2016/wordml/cid" xmlns:w16se="http://schemas.microsoft.com/office/word/2015/wordml/symex" mc:Ignorable="w14 w15 w16se w16cid">
+<w:styles xmlns:mc="http://schemas.openxmlformats.org/markup-compatibility/2006" xmlns:r="http://schemas.openxmlformats.org/officeDocument/2006/relationships" xmlns:w="http://schemas.openxmlformats.org/wordprocessingml/2006/main" xmlns:w14="http://schemas.microsoft.com/office/word/2010/wordml" xmlns:w15="http://schemas.microsoft.com/office/word/2012/wordml" xmlns:w16cex="http://schemas.microsoft.com/office/word/2018/wordml/cex" xmlns:w16cid="http://schemas.microsoft.com/office/word/2016/wordml/cid" xmlns:w16="http://schemas.microsoft.com/office/word/2018/wordml" xmlns:w16sdtdh="http://schemas.microsoft.com/office/word/2020/wordml/sdtdatahash" xmlns:w16se="http://schemas.microsoft.com/office/word/2015/wordml/symex" mc:Ignorable="w14 w15 w16se w16cid w16 w16cex w16sdtdh">
   <w:docDefaults>
     <w:rPrDefault>
       <w:rPr>
@@ -1376,13 +2327,13 @@
       <w:lang w:val="en-US" w:eastAsia="en-US"/>
     </w:rPr>
   </w:style>
-  <w:style w:type="character" w:default="1" w:styleId="Policepardfaut">
+  <w:style w:type="character" w:default="1" w:styleId="DefaultParagraphFont">
     <w:name w:val="Default Paragraph Font"/>
     <w:uiPriority w:val="1"/>
     <w:semiHidden/>
     <w:unhideWhenUsed/>
   </w:style>
-  <w:style w:type="table" w:default="1" w:styleId="TableauNormal">
+  <w:style w:type="table" w:default="1" w:styleId="TableNormal">
     <w:name w:val="Normal Table"/>
     <w:uiPriority w:val="99"/>
     <w:semiHidden/>
@@ -1397,7 +2348,7 @@
       </w:tblCellMar>
     </w:tblPr>
   </w:style>
-  <w:style w:type="numbering" w:default="1" w:styleId="Aucuneliste">
+  <w:style w:type="numbering" w:default="1" w:styleId="NoList">
     <w:name w:val="No List"/>
     <w:uiPriority w:val="99"/>
     <w:semiHidden/>
@@ -1413,7 +2364,7 @@
       <w:contextualSpacing/>
     </w:pPr>
   </w:style>
-  <w:style w:type="character" w:styleId="Lienhypertexte">
+  <w:style w:type="character" w:styleId="Hyperlink">
     <w:name w:val="Hyperlink"/>
     <w:uiPriority w:val="99"/>
     <w:unhideWhenUsed/>
@@ -1423,10 +2374,10 @@
       <w:u w:val="single"/>
     </w:rPr>
   </w:style>
-  <w:style w:type="paragraph" w:styleId="En-tte">
+  <w:style w:type="paragraph" w:styleId="Header">
     <w:name w:val="header"/>
     <w:basedOn w:val="Normal"/>
-    <w:link w:val="En-tteCar"/>
+    <w:link w:val="HeaderChar"/>
     <w:uiPriority w:val="99"/>
     <w:unhideWhenUsed/>
     <w:rsid w:val="00DE45A1"/>
@@ -1437,9 +2388,9 @@
       </w:tabs>
     </w:pPr>
   </w:style>
-  <w:style w:type="character" w:customStyle="1" w:styleId="En-tteCar">
-    <w:name w:val="En-tête Car"/>
-    <w:link w:val="En-tte"/>
+  <w:style w:type="character" w:customStyle="1" w:styleId="HeaderChar">
+    <w:name w:val="Header Char"/>
+    <w:link w:val="Header"/>
     <w:uiPriority w:val="99"/>
     <w:rsid w:val="00DE45A1"/>
     <w:rPr>
@@ -1448,10 +2399,10 @@
       <w:szCs w:val="24"/>
     </w:rPr>
   </w:style>
-  <w:style w:type="paragraph" w:styleId="Pieddepage">
+  <w:style w:type="paragraph" w:styleId="Footer">
     <w:name w:val="footer"/>
     <w:basedOn w:val="Normal"/>
-    <w:link w:val="PieddepageCar"/>
+    <w:link w:val="FooterChar"/>
     <w:uiPriority w:val="99"/>
     <w:unhideWhenUsed/>
     <w:rsid w:val="00DE45A1"/>
@@ -1462,9 +2413,9 @@
       </w:tabs>
     </w:pPr>
   </w:style>
-  <w:style w:type="character" w:customStyle="1" w:styleId="PieddepageCar">
-    <w:name w:val="Pied de page Car"/>
-    <w:link w:val="Pieddepage"/>
+  <w:style w:type="character" w:customStyle="1" w:styleId="FooterChar">
+    <w:name w:val="Footer Char"/>
+    <w:link w:val="Footer"/>
     <w:uiPriority w:val="99"/>
     <w:rsid w:val="00DE45A1"/>
     <w:rPr>
@@ -1473,9 +2424,9 @@
       <w:szCs w:val="24"/>
     </w:rPr>
   </w:style>
-  <w:style w:type="table" w:styleId="Grilledutableau">
+  <w:style w:type="table" w:styleId="TableGrid">
     <w:name w:val="Table Grid"/>
-    <w:basedOn w:val="TableauNormal"/>
+    <w:basedOn w:val="TableNormal"/>
     <w:rsid w:val="00B65AAB"/>
     <w:rPr>
       <w:sz w:val="22"/>
@@ -1606,4 +2557,299 @@
     </w:rPr>
   </w:style>
 </w:styles>
+</file>
+
+<file path=word/theme/theme1.xml><?xml version="1.0" encoding="utf-8"?>
+<a:theme xmlns:a="http://schemas.openxmlformats.org/drawingml/2006/main" name="Office Theme">
+  <a:themeElements>
+    <a:clrScheme name="Office">
+      <a:dk1>
+        <a:sysClr val="windowText" lastClr="000000"/>
+      </a:dk1>
+      <a:lt1>
+        <a:sysClr val="window" lastClr="FFFFFF"/>
+      </a:lt1>
+      <a:dk2>
+        <a:srgbClr val="44546A"/>
+      </a:dk2>
+      <a:lt2>
+        <a:srgbClr val="E7E6E6"/>
+      </a:lt2>
+      <a:accent1>
+        <a:srgbClr val="4472C4"/>
+      </a:accent1>
+      <a:accent2>
+        <a:srgbClr val="ED7D31"/>
+      </a:accent2>
+      <a:accent3>
+        <a:srgbClr val="A5A5A5"/>
+      </a:accent3>
+      <a:accent4>
+        <a:srgbClr val="FFC000"/>
+      </a:accent4>
+      <a:accent5>
+        <a:srgbClr val="5B9BD5"/>
+      </a:accent5>
+      <a:accent6>
+        <a:srgbClr val="70AD47"/>
+      </a:accent6>
+      <a:hlink>
+        <a:srgbClr val="0563C1"/>
+      </a:hlink>
+      <a:folHlink>
+        <a:srgbClr val="954F72"/>
+      </a:folHlink>
+    </a:clrScheme>
+    <a:fontScheme name="Office">
+      <a:majorFont>
+        <a:latin typeface="Calibri Light" panose="020F0302020204030204"/>
+        <a:ea typeface=""/>
+        <a:cs typeface=""/>
+        <a:font script="Jpan" typeface="游ゴシック Light"/>
+        <a:font script="Hang" typeface="맑은 고딕"/>
+        <a:font script="Hans" typeface="等线 Light"/>
+        <a:font script="Hant" typeface="新細明體"/>
+        <a:font script="Arab" typeface="Times New Roman"/>
+        <a:font script="Hebr" typeface="Times New Roman"/>
+        <a:font script="Thai" typeface="Angsana New"/>
+        <a:font script="Ethi" typeface="Nyala"/>
+        <a:font script="Beng" typeface="Vrinda"/>
+        <a:font script="Gujr" typeface="Shruti"/>
+        <a:font script="Khmr" typeface="MoolBoran"/>
+        <a:font script="Knda" typeface="Tunga"/>
+        <a:font script="Guru" typeface="Raavi"/>
+        <a:font script="Cans" typeface="Euphemia"/>
+        <a:font script="Cher" typeface="Plantagenet Cherokee"/>
+        <a:font script="Yiii" typeface="Microsoft Yi Baiti"/>
+        <a:font script="Tibt" typeface="Microsoft Himalaya"/>
+        <a:font script="Thaa" typeface="MV Boli"/>
+        <a:font script="Deva" typeface="Mangal"/>
+        <a:font script="Telu" typeface="Gautami"/>
+        <a:font script="Taml" typeface="Latha"/>
+        <a:font script="Syrc" typeface="Estrangelo Edessa"/>
+        <a:font script="Orya" typeface="Kalinga"/>
+        <a:font script="Mlym" typeface="Kartika"/>
+        <a:font script="Laoo" typeface="DokChampa"/>
+        <a:font script="Sinh" typeface="Iskoola Pota"/>
+        <a:font script="Mong" typeface="Mongolian Baiti"/>
+        <a:font script="Viet" typeface="Times New Roman"/>
+        <a:font script="Uigh" typeface="Microsoft Uighur"/>
+        <a:font script="Geor" typeface="Sylfaen"/>
+        <a:font script="Armn" typeface="Arial"/>
+        <a:font script="Bugi" typeface="Leelawadee UI"/>
+        <a:font script="Bopo" typeface="Microsoft JhengHei"/>
+        <a:font script="Java" typeface="Javanese Text"/>
+        <a:font script="Lisu" typeface="Segoe UI"/>
+        <a:font script="Mymr" typeface="Myanmar Text"/>
+        <a:font script="Nkoo" typeface="Ebrima"/>
+        <a:font script="Olck" typeface="Nirmala UI"/>
+        <a:font script="Osma" typeface="Ebrima"/>
+        <a:font script="Phag" typeface="Phagspa"/>
+        <a:font script="Syrn" typeface="Estrangelo Edessa"/>
+        <a:font script="Syrj" typeface="Estrangelo Edessa"/>
+        <a:font script="Syre" typeface="Estrangelo Edessa"/>
+        <a:font script="Sora" typeface="Nirmala UI"/>
+        <a:font script="Tale" typeface="Microsoft Tai Le"/>
+        <a:font script="Talu" typeface="Microsoft New Tai Lue"/>
+        <a:font script="Tfng" typeface="Ebrima"/>
+      </a:majorFont>
+      <a:minorFont>
+        <a:latin typeface="Calibri" panose="020F0502020204030204"/>
+        <a:ea typeface=""/>
+        <a:cs typeface=""/>
+        <a:font script="Jpan" typeface="游明朝"/>
+        <a:font script="Hang" typeface="맑은 고딕"/>
+        <a:font script="Hans" typeface="等线"/>
+        <a:font script="Hant" typeface="新細明體"/>
+        <a:font script="Arab" typeface="Arial"/>
+        <a:font script="Hebr" typeface="Arial"/>
+        <a:font script="Thai" typeface="Cordia New"/>
+        <a:font script="Ethi" typeface="Nyala"/>
+        <a:font script="Beng" typeface="Vrinda"/>
+        <a:font script="Gujr" typeface="Shruti"/>
+        <a:font script="Khmr" typeface="DaunPenh"/>
+        <a:font script="Knda" typeface="Tunga"/>
+        <a:font script="Guru" typeface="Raavi"/>
+        <a:font script="Cans" typeface="Euphemia"/>
+        <a:font script="Cher" typeface="Plantagenet Cherokee"/>
+        <a:font script="Yiii" typeface="Microsoft Yi Baiti"/>
+        <a:font script="Tibt" typeface="Microsoft Himalaya"/>
+        <a:font script="Thaa" typeface="MV Boli"/>
+        <a:font script="Deva" typeface="Mangal"/>
+        <a:font script="Telu" typeface="Gautami"/>
+        <a:font script="Taml" typeface="Latha"/>
+        <a:font script="Syrc" typeface="Estrangelo Edessa"/>
+        <a:font script="Orya" typeface="Kalinga"/>
+        <a:font script="Mlym" typeface="Kartika"/>
+        <a:font script="Laoo" typeface="DokChampa"/>
+        <a:font script="Sinh" typeface="Iskoola Pota"/>
+        <a:font script="Mong" typeface="Mongolian Baiti"/>
+        <a:font script="Viet" typeface="Arial"/>
+        <a:font script="Uigh" typeface="Microsoft Uighur"/>
+        <a:font script="Geor" typeface="Sylfaen"/>
+        <a:font script="Armn" typeface="Arial"/>
+        <a:font script="Bugi" typeface="Leelawadee UI"/>
+        <a:font script="Bopo" typeface="Microsoft JhengHei"/>
+        <a:font script="Java" typeface="Javanese Text"/>
+        <a:font script="Lisu" typeface="Segoe UI"/>
+        <a:font script="Mymr" typeface="Myanmar Text"/>
+        <a:font script="Nkoo" typeface="Ebrima"/>
+        <a:font script="Olck" typeface="Nirmala UI"/>
+        <a:font script="Osma" typeface="Ebrima"/>
+        <a:font script="Phag" typeface="Phagspa"/>
+        <a:font script="Syrn" typeface="Estrangelo Edessa"/>
+        <a:font script="Syrj" typeface="Estrangelo Edessa"/>
+        <a:font script="Syre" typeface="Estrangelo Edessa"/>
+        <a:font script="Sora" typeface="Nirmala UI"/>
+        <a:font script="Tale" typeface="Microsoft Tai Le"/>
+        <a:font script="Talu" typeface="Microsoft New Tai Lue"/>
+        <a:font script="Tfng" typeface="Ebrima"/>
+      </a:minorFont>
+    </a:fontScheme>
+    <a:fmtScheme name="Office">
+      <a:fillStyleLst>
+        <a:solidFill>
+          <a:schemeClr val="phClr"/>
+        </a:solidFill>
+        <a:gradFill rotWithShape="1">
+          <a:gsLst>
+            <a:gs pos="0">
+              <a:schemeClr val="phClr">
+                <a:lumMod val="110000"/>
+                <a:satMod val="105000"/>
+                <a:tint val="67000"/>
+              </a:schemeClr>
+            </a:gs>
+            <a:gs pos="50000">
+              <a:schemeClr val="phClr">
+                <a:lumMod val="105000"/>
+                <a:satMod val="103000"/>
+                <a:tint val="73000"/>
+              </a:schemeClr>
+            </a:gs>
+            <a:gs pos="100000">
+              <a:schemeClr val="phClr">
+                <a:lumMod val="105000"/>
+                <a:satMod val="109000"/>
+                <a:tint val="81000"/>
+              </a:schemeClr>
+            </a:gs>
+          </a:gsLst>
+          <a:lin ang="5400000" scaled="0"/>
+        </a:gradFill>
+        <a:gradFill rotWithShape="1">
+          <a:gsLst>
+            <a:gs pos="0">
+              <a:schemeClr val="phClr">
+                <a:satMod val="103000"/>
+                <a:lumMod val="102000"/>
+                <a:tint val="94000"/>
+              </a:schemeClr>
+            </a:gs>
+            <a:gs pos="50000">
+              <a:schemeClr val="phClr">
+                <a:satMod val="110000"/>
+                <a:lumMod val="100000"/>
+                <a:shade val="100000"/>
+              </a:schemeClr>
+            </a:gs>
+            <a:gs pos="100000">
+              <a:schemeClr val="phClr">
+                <a:lumMod val="99000"/>
+                <a:satMod val="120000"/>
+                <a:shade val="78000"/>
+              </a:schemeClr>
+            </a:gs>
+          </a:gsLst>
+          <a:lin ang="5400000" scaled="0"/>
+        </a:gradFill>
+      </a:fillStyleLst>
+      <a:lnStyleLst>
+        <a:ln w="6350" cap="flat" cmpd="sng" algn="ctr">
+          <a:solidFill>
+            <a:schemeClr val="phClr"/>
+          </a:solidFill>
+          <a:prstDash val="solid"/>
+          <a:miter lim="800000"/>
+        </a:ln>
+        <a:ln w="12700" cap="flat" cmpd="sng" algn="ctr">
+          <a:solidFill>
+            <a:schemeClr val="phClr"/>
+          </a:solidFill>
+          <a:prstDash val="solid"/>
+          <a:miter lim="800000"/>
+        </a:ln>
+        <a:ln w="19050" cap="flat" cmpd="sng" algn="ctr">
+          <a:solidFill>
+            <a:schemeClr val="phClr"/>
+          </a:solidFill>
+          <a:prstDash val="solid"/>
+          <a:miter lim="800000"/>
+        </a:ln>
+      </a:lnStyleLst>
+      <a:effectStyleLst>
+        <a:effectStyle>
+          <a:effectLst/>
+        </a:effectStyle>
+        <a:effectStyle>
+          <a:effectLst/>
+        </a:effectStyle>
+        <a:effectStyle>
+          <a:effectLst>
+            <a:outerShdw blurRad="57150" dist="19050" dir="5400000" algn="ctr" rotWithShape="0">
+              <a:srgbClr val="000000">
+                <a:alpha val="63000"/>
+              </a:srgbClr>
+            </a:outerShdw>
+          </a:effectLst>
+        </a:effectStyle>
+      </a:effectStyleLst>
+      <a:bgFillStyleLst>
+        <a:solidFill>
+          <a:schemeClr val="phClr"/>
+        </a:solidFill>
+        <a:solidFill>
+          <a:schemeClr val="phClr">
+            <a:tint val="95000"/>
+            <a:satMod val="170000"/>
+          </a:schemeClr>
+        </a:solidFill>
+        <a:gradFill rotWithShape="1">
+          <a:gsLst>
+            <a:gs pos="0">
+              <a:schemeClr val="phClr">
+                <a:tint val="93000"/>
+                <a:satMod val="150000"/>
+                <a:shade val="98000"/>
+                <a:lumMod val="102000"/>
+              </a:schemeClr>
+            </a:gs>
+            <a:gs pos="50000">
+              <a:schemeClr val="phClr">
+                <a:tint val="98000"/>
+                <a:satMod val="130000"/>
+                <a:shade val="90000"/>
+                <a:lumMod val="103000"/>
+              </a:schemeClr>
+            </a:gs>
+            <a:gs pos="100000">
+              <a:schemeClr val="phClr">
+                <a:shade val="63000"/>
+                <a:satMod val="120000"/>
+              </a:schemeClr>
+            </a:gs>
+          </a:gsLst>
+          <a:lin ang="5400000" scaled="0"/>
+        </a:gradFill>
+      </a:bgFillStyleLst>
+    </a:fmtScheme>
+  </a:themeElements>
+  <a:objectDefaults/>
+  <a:extraClrSchemeLst/>
+  <a:extLst>
+    <a:ext uri="{05A4C25C-085E-4340-85A3-A5531E510DB2}">
+      <thm15:themeFamily xmlns:thm15="http://schemas.microsoft.com/office/thememl/2012/main" name="Office Theme" id="{62F939B6-93AF-4DB8-9C6B-D6C7DFDC589F}" vid="{4A3C46E8-61CC-4603-A589-7422A47A8E4A}"/>
+    </a:ext>
+  </a:extLst>
+</a:theme>
 </file>
</xml_diff>